<commit_message>
Update Protokol k seminarnimu projektu-KOSW-2019-2020.docx
</commit_message>
<xml_diff>
--- a/Protokol k seminarnimu projektu-KOSW-2019-2020.docx
+++ b/Protokol k seminarnimu projektu-KOSW-2019-2020.docx
@@ -1273,6 +1273,12 @@
               </w:rPr>
               <w:t>Vítězslav Kaňok</w:t>
             </w:r>
+            <w:r>
+              <w:rPr>
+                <w:sz w:val="28"/>
+              </w:rPr>
+              <w:t>, Daniel Bechný</w:t>
+            </w:r>
           </w:p>
         </w:tc>
       </w:tr>
@@ -1317,6 +1323,12 @@
                 <w:sz w:val="28"/>
               </w:rPr>
               <w:t>kanokvi1</w:t>
+            </w:r>
+            <w:r>
+              <w:rPr>
+                <w:sz w:val="28"/>
+              </w:rPr>
+              <w:t>, bechnda1</w:t>
             </w:r>
           </w:p>
         </w:tc>
@@ -1572,7 +1584,31 @@
         </w:pBdr>
       </w:pPr>
       <w:r>
-        <w:t>Modeluji onotolgii neceho.</w:t>
+        <w:t>Modeluji onotolgii</w:t>
+      </w:r>
+      <w:r>
+        <w:t xml:space="preserve"> pro webov</w:t>
+      </w:r>
+      <w:r>
+        <w:rPr>
+          <w:lang w:val="en-US"/>
+        </w:rPr>
+        <w:t xml:space="preserve">ý portal </w:t>
+      </w:r>
+      <w:r>
+        <w:t>cestovní</w:t>
+      </w:r>
+      <w:r>
+        <w:rPr>
+          <w:lang w:val="en-US"/>
+        </w:rPr>
+        <w:t xml:space="preserve"> </w:t>
+      </w:r>
+      <w:r>
+        <w:t>medicíny</w:t>
+      </w:r>
+      <w:r>
+        <w:t>.</w:t>
       </w:r>
     </w:p>
     <w:p>
@@ -1613,6 +1649,9 @@
           <w:right w:val="single" w:sz="4" w:space="4" w:color="auto"/>
         </w:pBdr>
       </w:pPr>
+      <w:r>
+        <w:t xml:space="preserve">Jelikož doména problematiky onemocnění v zahraničí je příliš rozsáhlá, a teoreticky neomezená, cílí zvolená ontologie na častěji navštěvované destinace s turisticky zajímavějšími místy. Ontologie se příliš nezabývá např. subsaharskou Afrikou s výjimkou Keňi pro ilustraci situace v rozvojových zemích, a obecně touto problematikou velmi ohrožené části Afrického kontinentu. </w:t>
+      </w:r>
     </w:p>
     <w:p>
       <w:pPr>
@@ -1623,6 +1662,18 @@
           <w:right w:val="single" w:sz="4" w:space="4" w:color="auto"/>
         </w:pBdr>
       </w:pPr>
+      <w:r>
+        <w:t>Dalším důležitým rysem je, který částečně vyplývá ze zmíněné důležitosti je použitelnost skrze různá odvětví. Jak je popsáno níže, využití by mohla najít i mezi vědci, pro studium onemocnění</w:t>
+      </w:r>
+      <w:r>
+        <w:t>, či stanovení potřeby proočkovat populaci v daných místech</w:t>
+      </w:r>
+      <w:r>
+        <w:t>. Stejně tak ji využije naprosto běžný člověk</w:t>
+      </w:r>
+      <w:r>
+        <w:t xml:space="preserve">, který třeba necestuje, ale v dané oblasti žije. </w:t>
+      </w:r>
     </w:p>
     <w:p>
       <w:pPr>
@@ -1633,6 +1684,12 @@
           <w:right w:val="single" w:sz="4" w:space="4" w:color="auto"/>
         </w:pBdr>
       </w:pPr>
+      <w:r>
+        <w:t>Z výše zmíněného vyplývá univerzálnost využití, kterou bych chtěl akcentovat</w:t>
+      </w:r>
+      <w:r>
+        <w:t>, s tím souvisí předpokládané budoucí nutnost překladu hotového produktu do některého, nebo více světových jazyků.</w:t>
+      </w:r>
     </w:p>
     <w:p>
       <w:pPr>
@@ -1643,6 +1700,27 @@
           <w:right w:val="single" w:sz="4" w:space="4" w:color="auto"/>
         </w:pBdr>
       </w:pPr>
+      <w:r>
+        <w:t>Nemoci dělíme podle</w:t>
+      </w:r>
+      <w:r>
+        <w:t xml:space="preserve"> druhu působce onemocnění. Sledujeme bakteriální, virové a parazitní onemocnění.</w:t>
+      </w:r>
+      <w:r>
+        <w:br/>
+        <w:t>U nemocí samozřejmě kromě výskytu sledujeme vlastnosti konkrétních nemocí, jako jsou příznaky, ikubační doba aj.</w:t>
+      </w:r>
+      <w:r>
+        <w:br/>
+        <w:t>Dále u nemocí hraje významnou roli způsob přenosu infekce na člověka. To nám dává bližš</w:t>
+      </w:r>
+      <w:r>
+        <w:t>í pohled na způsob možného infikování, a můžeme na základě vysledovaných dat vydat cestovatelům doporučení, na co si dát zejména pozor a naopak, kde riziko bude jen velmi nízké.</w:t>
+      </w:r>
+      <w:r>
+        <w:br/>
+        <w:t xml:space="preserve">Jsou sledovány působy přenosu jako např. potravou, zvířaty, hmyzem, či jinými druhy živočichů, jako jsou pavouci, klíšťata atp. </w:t>
+      </w:r>
     </w:p>
     <w:p>
       <w:pPr>
@@ -1653,6 +1731,9 @@
           <w:right w:val="single" w:sz="4" w:space="4" w:color="auto"/>
         </w:pBdr>
       </w:pPr>
+      <w:r>
+        <w:t xml:space="preserve">Nemocím přikládáme váhu typu závažné onemocnění, středně závažné onemocnění a lehké onemocnění. </w:t>
+      </w:r>
     </w:p>
     <w:p>
       <w:pPr>
@@ -1663,6 +1744,12 @@
           <w:right w:val="single" w:sz="4" w:space="4" w:color="auto"/>
         </w:pBdr>
       </w:pPr>
+      <w:r>
+        <w:t>Na základě takto různě sesbíraných dat vytváříme korelaci s jednotlivými státy, které se následně vyhodnocují jako bezpečné, nebezpečné a s varováním před oblasti s nějakými problémy, nicméně nikterak závažnými nebo snad dokonce život nebezpečnými.</w:t>
+      </w:r>
+      <w:r>
+        <w:t xml:space="preserve"> </w:t>
+      </w:r>
     </w:p>
     <w:p>
       <w:pPr>
@@ -1673,6 +1760,19 @@
           <w:right w:val="single" w:sz="4" w:space="4" w:color="auto"/>
         </w:pBdr>
       </w:pPr>
+      <w:r>
+        <w:t>Klademe si za cíl</w:t>
+      </w:r>
+      <w:r>
+        <w:t xml:space="preserve"> tyto data </w:t>
+      </w:r>
+      <w:r>
+        <w:t>propojit a na základě určitých kritérií umět sledovat rizika v jednotlivých oblastech.</w:t>
+      </w:r>
+      <w:r>
+        <w:br/>
+        <w:t>Takto nabyté poznatky pak chceme využít pro poradní weby ohledně cestování.</w:t>
+      </w:r>
     </w:p>
     <w:p>
       <w:pPr>
@@ -1683,6 +1783,9 @@
           <w:right w:val="single" w:sz="4" w:space="4" w:color="auto"/>
         </w:pBdr>
       </w:pPr>
+      <w:r>
+        <w:t xml:space="preserve">Cílová skupina nejsou však pouze „amatérští“ cestovatelé ve smyslu lidí cestujících na dovolenou, nebo za zážitkem, ale i lidé cestující profesně, za prací, výzkumem, případně novináři a reportéři. S dostatečně kvalitním vzorkem dat je možné tuto ontologii využít i vrámci webových stránek World Health Organization (WHO). </w:t>
+      </w:r>
     </w:p>
     <w:p>
       <w:pPr>
@@ -1702,6 +1805,9 @@
           <w:bottom w:val="single" w:sz="4" w:space="1" w:color="auto"/>
           <w:right w:val="single" w:sz="4" w:space="4" w:color="auto"/>
         </w:pBdr>
+        <w:rPr>
+          <w:lang w:val="en-US"/>
+        </w:rPr>
       </w:pPr>
     </w:p>
     <w:p>
@@ -2076,6 +2182,76 @@
     </w:p>
     <w:p>
       <w:pPr>
+        <w:pBdr>
+          <w:top w:val="single" w:sz="4" w:space="1" w:color="auto"/>
+          <w:left w:val="single" w:sz="4" w:space="4" w:color="auto"/>
+          <w:bottom w:val="single" w:sz="4" w:space="1" w:color="auto"/>
+          <w:right w:val="single" w:sz="4" w:space="4" w:color="auto"/>
+        </w:pBdr>
+      </w:pPr>
+    </w:p>
+    <w:p>
+      <w:pPr>
+        <w:pBdr>
+          <w:top w:val="single" w:sz="4" w:space="1" w:color="auto"/>
+          <w:left w:val="single" w:sz="4" w:space="4" w:color="auto"/>
+          <w:bottom w:val="single" w:sz="4" w:space="1" w:color="auto"/>
+          <w:right w:val="single" w:sz="4" w:space="4" w:color="auto"/>
+        </w:pBdr>
+      </w:pPr>
+    </w:p>
+    <w:p>
+      <w:pPr>
+        <w:pBdr>
+          <w:top w:val="single" w:sz="4" w:space="1" w:color="auto"/>
+          <w:left w:val="single" w:sz="4" w:space="4" w:color="auto"/>
+          <w:bottom w:val="single" w:sz="4" w:space="1" w:color="auto"/>
+          <w:right w:val="single" w:sz="4" w:space="4" w:color="auto"/>
+        </w:pBdr>
+      </w:pPr>
+    </w:p>
+    <w:p>
+      <w:pPr>
+        <w:pBdr>
+          <w:top w:val="single" w:sz="4" w:space="1" w:color="auto"/>
+          <w:left w:val="single" w:sz="4" w:space="4" w:color="auto"/>
+          <w:bottom w:val="single" w:sz="4" w:space="1" w:color="auto"/>
+          <w:right w:val="single" w:sz="4" w:space="4" w:color="auto"/>
+        </w:pBdr>
+      </w:pPr>
+    </w:p>
+    <w:p>
+      <w:pPr>
+        <w:pBdr>
+          <w:top w:val="single" w:sz="4" w:space="1" w:color="auto"/>
+          <w:left w:val="single" w:sz="4" w:space="4" w:color="auto"/>
+          <w:bottom w:val="single" w:sz="4" w:space="1" w:color="auto"/>
+          <w:right w:val="single" w:sz="4" w:space="4" w:color="auto"/>
+        </w:pBdr>
+      </w:pPr>
+    </w:p>
+    <w:p>
+      <w:pPr>
+        <w:pBdr>
+          <w:top w:val="single" w:sz="4" w:space="1" w:color="auto"/>
+          <w:left w:val="single" w:sz="4" w:space="4" w:color="auto"/>
+          <w:bottom w:val="single" w:sz="4" w:space="1" w:color="auto"/>
+          <w:right w:val="single" w:sz="4" w:space="4" w:color="auto"/>
+        </w:pBdr>
+      </w:pPr>
+    </w:p>
+    <w:p>
+      <w:pPr>
+        <w:pBdr>
+          <w:top w:val="single" w:sz="4" w:space="1" w:color="auto"/>
+          <w:left w:val="single" w:sz="4" w:space="4" w:color="auto"/>
+          <w:bottom w:val="single" w:sz="4" w:space="1" w:color="auto"/>
+          <w:right w:val="single" w:sz="4" w:space="4" w:color="auto"/>
+        </w:pBdr>
+      </w:pPr>
+    </w:p>
+    <w:p>
+      <w:pPr>
         <w:pStyle w:val="Heading2"/>
         <w:numPr>
           <w:ilvl w:val="0"/>
@@ -2090,7 +2266,6 @@
         <w:rPr>
           <w:color w:val="000000" w:themeColor="text1"/>
         </w:rPr>
-        <w:lastRenderedPageBreak/>
         <w:t>Informační zdroje</w:t>
       </w:r>
     </w:p>
@@ -2605,7 +2780,20 @@
                 <w:szCs w:val="20"/>
                 <w:shd w:val="clear" w:color="auto" w:fill="FFFFFF"/>
               </w:rPr>
-              <w:t>Knowledge Of Health Care Workers And Ability Of Healthcare Facilities In Preventing Of Ebola Virus Diseases/Lassa Fever In Benin</w:t>
+              <w:t xml:space="preserve">Knowledge Of Health Care Workers And Ability Of </w:t>
+            </w:r>
+            <w:r>
+              <w:rPr>
+                <w:rFonts w:ascii="Arial" w:hAnsi="Arial" w:cs="Arial"/>
+                <w:i/>
+                <w:iCs/>
+                <w:color w:val="000000"/>
+                <w:sz w:val="20"/>
+                <w:szCs w:val="20"/>
+                <w:shd w:val="clear" w:color="auto" w:fill="FFFFFF"/>
+              </w:rPr>
+              <w:lastRenderedPageBreak/>
+              <w:t>Healthcare Facilities In Preventing Of Ebola Virus Diseases/Lassa Fever In Benin</w:t>
             </w:r>
             <w:r>
               <w:rPr>
@@ -2633,6 +2821,7 @@
               <w:jc w:val="center"/>
             </w:pPr>
             <w:r>
+              <w:lastRenderedPageBreak/>
               <w:t>6</w:t>
             </w:r>
           </w:p>
@@ -2916,7 +3105,6 @@
         </w:rPr>
       </w:pPr>
       <w:r>
-        <w:lastRenderedPageBreak/>
         <w:br w:type="page"/>
       </w:r>
     </w:p>
@@ -10659,7 +10847,7 @@
 </file>
 
 <file path=customXml/itemProps1.xml><?xml version="1.0" encoding="utf-8"?>
-<ds:datastoreItem xmlns:ds="http://schemas.openxmlformats.org/officeDocument/2006/customXml" ds:itemID="{1C186587-B341-468A-A19F-5C2622EEA783}">
+<ds:datastoreItem xmlns:ds="http://schemas.openxmlformats.org/officeDocument/2006/customXml" ds:itemID="{6F7FA4E8-F9AB-4E0B-99A6-84F85A782F5E}">
   <ds:schemaRefs>
     <ds:schemaRef ds:uri="http://schemas.openxmlformats.org/officeDocument/2006/bibliography"/>
   </ds:schemaRefs>

</xml_diff>

<commit_message>
Added description to all classes, where needed and is useful. Project project documentation filled with classes, completed abstract.
</commit_message>
<xml_diff>
--- a/Protokol k seminarnimu projektu-KOSW-2019-2020.docx
+++ b/Protokol k seminarnimu projektu-KOSW-2019-2020.docx
@@ -1808,36 +1808,6 @@
         <w:rPr>
           <w:lang w:val="en-US"/>
         </w:rPr>
-      </w:pPr>
-    </w:p>
-    <w:p>
-      <w:pPr>
-        <w:pBdr>
-          <w:top w:val="single" w:sz="4" w:space="1" w:color="auto"/>
-          <w:left w:val="single" w:sz="4" w:space="4" w:color="auto"/>
-          <w:bottom w:val="single" w:sz="4" w:space="1" w:color="auto"/>
-          <w:right w:val="single" w:sz="4" w:space="4" w:color="auto"/>
-        </w:pBdr>
-      </w:pPr>
-    </w:p>
-    <w:p>
-      <w:pPr>
-        <w:pBdr>
-          <w:top w:val="single" w:sz="4" w:space="1" w:color="auto"/>
-          <w:left w:val="single" w:sz="4" w:space="4" w:color="auto"/>
-          <w:bottom w:val="single" w:sz="4" w:space="1" w:color="auto"/>
-          <w:right w:val="single" w:sz="4" w:space="4" w:color="auto"/>
-        </w:pBdr>
-      </w:pPr>
-    </w:p>
-    <w:p>
-      <w:pPr>
-        <w:pBdr>
-          <w:top w:val="single" w:sz="4" w:space="1" w:color="auto"/>
-          <w:left w:val="single" w:sz="4" w:space="4" w:color="auto"/>
-          <w:bottom w:val="single" w:sz="4" w:space="1" w:color="auto"/>
-          <w:right w:val="single" w:sz="4" w:space="4" w:color="auto"/>
-        </w:pBdr>
       </w:pPr>
     </w:p>
     <w:p>
@@ -2780,20 +2750,7 @@
                 <w:szCs w:val="20"/>
                 <w:shd w:val="clear" w:color="auto" w:fill="FFFFFF"/>
               </w:rPr>
-              <w:t xml:space="preserve">Knowledge Of Health Care Workers And Ability Of </w:t>
-            </w:r>
-            <w:r>
-              <w:rPr>
-                <w:rFonts w:ascii="Arial" w:hAnsi="Arial" w:cs="Arial"/>
-                <w:i/>
-                <w:iCs/>
-                <w:color w:val="000000"/>
-                <w:sz w:val="20"/>
-                <w:szCs w:val="20"/>
-                <w:shd w:val="clear" w:color="auto" w:fill="FFFFFF"/>
-              </w:rPr>
-              <w:lastRenderedPageBreak/>
-              <w:t>Healthcare Facilities In Preventing Of Ebola Virus Diseases/Lassa Fever In Benin</w:t>
+              <w:t>Knowledge Of Health Care Workers And Ability Of Healthcare Facilities In Preventing Of Ebola Virus Diseases/Lassa Fever In Benin</w:t>
             </w:r>
             <w:r>
               <w:rPr>
@@ -2821,7 +2778,6 @@
               <w:jc w:val="center"/>
             </w:pPr>
             <w:r>
-              <w:lastRenderedPageBreak/>
               <w:t>6</w:t>
             </w:r>
           </w:p>
@@ -2901,6 +2857,7 @@
           <w:color w:val="000000" w:themeColor="text1"/>
           <w:sz w:val="32"/>
         </w:rPr>
+        <w:lastRenderedPageBreak/>
         <w:t xml:space="preserve">VÝVOJ </w:t>
       </w:r>
       <w:r>
@@ -3054,6 +3011,9 @@
             <w:r>
               <w:t>Vybral jsem ty státy, které jsou nejčastěji navštěvovány aktivními turisty, kteří přijeli na dovolenou za zážitky, a tedy se dá předpokládat, že budou trávit čas i v otevřené přírodě.</w:t>
             </w:r>
+            <w:r>
+              <w:t xml:space="preserve"> Avšak data z těchto států mohou v budoucnu využít taktéž místní obyvatelé, nebo výzkumníci z různých oblastí.</w:t>
+            </w:r>
           </w:p>
           <w:p>
             <w:pPr>
@@ -3258,7 +3218,7 @@
       </w:tblPr>
       <w:tblGrid>
         <w:gridCol w:w="546"/>
-        <w:gridCol w:w="2406"/>
+        <w:gridCol w:w="2710"/>
         <w:gridCol w:w="2619"/>
         <w:gridCol w:w="2050"/>
         <w:gridCol w:w="2410"/>
@@ -3407,6 +3367,9 @@
               <w:jc w:val="both"/>
               <w:cnfStyle w:val="000000100000" w:firstRow="0" w:lastRow="0" w:firstColumn="0" w:lastColumn="0" w:oddVBand="0" w:evenVBand="0" w:oddHBand="1" w:evenHBand="0" w:firstRowFirstColumn="0" w:firstRowLastColumn="0" w:lastRowFirstColumn="0" w:lastRowLastColumn="0"/>
             </w:pPr>
+            <w:r>
+              <w:t>SmrtnostNemoci</w:t>
+            </w:r>
           </w:p>
         </w:tc>
         <w:tc>
@@ -3421,6 +3384,9 @@
               <w:jc w:val="both"/>
               <w:cnfStyle w:val="000000100000" w:firstRow="0" w:lastRow="0" w:firstColumn="0" w:lastColumn="0" w:oddVBand="0" w:evenVBand="0" w:oddHBand="1" w:evenHBand="0" w:firstRowFirstColumn="0" w:firstRowLastColumn="0" w:lastRowFirstColumn="0" w:lastRowLastColumn="0"/>
             </w:pPr>
+            <w:r>
+              <w:t>Onemocneni</w:t>
+            </w:r>
           </w:p>
         </w:tc>
         <w:tc>
@@ -3436,6 +3402,9 @@
               <w:jc w:val="both"/>
               <w:cnfStyle w:val="000000100000" w:firstRow="0" w:lastRow="0" w:firstColumn="0" w:lastColumn="0" w:oddVBand="0" w:evenVBand="0" w:oddHBand="1" w:evenHBand="0" w:firstRowFirstColumn="0" w:firstRowLastColumn="0" w:lastRowFirstColumn="0" w:lastRowLastColumn="0"/>
             </w:pPr>
+            <w:r>
+              <w:t>BezpecnostStatu</w:t>
+            </w:r>
           </w:p>
         </w:tc>
         <w:tc>
@@ -3492,6 +3461,9 @@
               <w:jc w:val="both"/>
               <w:cnfStyle w:val="000000000000" w:firstRow="0" w:lastRow="0" w:firstColumn="0" w:lastColumn="0" w:oddVBand="0" w:evenVBand="0" w:oddHBand="0" w:evenHBand="0" w:firstRowFirstColumn="0" w:firstRowLastColumn="0" w:lastRowFirstColumn="0" w:lastRowLastColumn="0"/>
             </w:pPr>
+            <w:r>
+              <w:t>InkubacniDoba</w:t>
+            </w:r>
           </w:p>
         </w:tc>
         <w:tc>
@@ -3506,6 +3478,9 @@
               <w:jc w:val="both"/>
               <w:cnfStyle w:val="000000000000" w:firstRow="0" w:lastRow="0" w:firstColumn="0" w:lastColumn="0" w:oddVBand="0" w:evenVBand="0" w:oddHBand="0" w:evenHBand="0" w:firstRowFirstColumn="0" w:firstRowLastColumn="0" w:lastRowFirstColumn="0" w:lastRowLastColumn="0"/>
             </w:pPr>
+            <w:r>
+              <w:t>BakterialniOnemocneni</w:t>
+            </w:r>
           </w:p>
         </w:tc>
         <w:tc>
@@ -3521,6 +3496,12 @@
               <w:jc w:val="both"/>
               <w:cnfStyle w:val="000000000000" w:firstRow="0" w:lastRow="0" w:firstColumn="0" w:lastColumn="0" w:oddVBand="0" w:evenVBand="0" w:oddHBand="0" w:evenHBand="0" w:firstRowFirstColumn="0" w:firstRowLastColumn="0" w:lastRowFirstColumn="0" w:lastRowLastColumn="0"/>
             </w:pPr>
+            <w:r>
+              <w:t>Inkuba</w:t>
+            </w:r>
+            <w:r>
+              <w:t>cniDoba</w:t>
+            </w:r>
           </w:p>
         </w:tc>
         <w:tc>
@@ -3578,6 +3559,9 @@
               <w:jc w:val="both"/>
               <w:cnfStyle w:val="000000100000" w:firstRow="0" w:lastRow="0" w:firstColumn="0" w:lastColumn="0" w:oddVBand="0" w:evenVBand="0" w:oddHBand="1" w:evenHBand="0" w:firstRowFirstColumn="0" w:firstRowLastColumn="0" w:lastRowFirstColumn="0" w:lastRowLastColumn="0"/>
             </w:pPr>
+            <w:r>
+              <w:t>BezpecnostStatu</w:t>
+            </w:r>
           </w:p>
         </w:tc>
         <w:tc>
@@ -3592,6 +3576,9 @@
               <w:jc w:val="both"/>
               <w:cnfStyle w:val="000000100000" w:firstRow="0" w:lastRow="0" w:firstColumn="0" w:lastColumn="0" w:oddVBand="0" w:evenVBand="0" w:oddHBand="1" w:evenHBand="0" w:firstRowFirstColumn="0" w:firstRowLastColumn="0" w:lastRowFirstColumn="0" w:lastRowLastColumn="0"/>
             </w:pPr>
+            <w:r>
+              <w:t>BrisniTyfus</w:t>
+            </w:r>
           </w:p>
         </w:tc>
         <w:tc>
@@ -3607,6 +3594,9 @@
               <w:jc w:val="both"/>
               <w:cnfStyle w:val="000000100000" w:firstRow="0" w:lastRow="0" w:firstColumn="0" w:lastColumn="0" w:oddVBand="0" w:evenVBand="0" w:oddHBand="1" w:evenHBand="0" w:firstRowFirstColumn="0" w:firstRowLastColumn="0" w:lastRowFirstColumn="0" w:lastRowLastColumn="0"/>
             </w:pPr>
+            <w:r>
+              <w:t>SmrtnostNemoci</w:t>
+            </w:r>
           </w:p>
         </w:tc>
         <w:tc>
@@ -3663,6 +3653,9 @@
               <w:jc w:val="both"/>
               <w:cnfStyle w:val="000000000000" w:firstRow="0" w:lastRow="0" w:firstColumn="0" w:lastColumn="0" w:oddVBand="0" w:evenVBand="0" w:oddHBand="0" w:evenHBand="0" w:firstRowFirstColumn="0" w:firstRowLastColumn="0" w:lastRowFirstColumn="0" w:lastRowLastColumn="0"/>
             </w:pPr>
+            <w:r>
+              <w:t>BezpecnyStat</w:t>
+            </w:r>
           </w:p>
         </w:tc>
         <w:tc>
@@ -3677,6 +3670,9 @@
               <w:jc w:val="both"/>
               <w:cnfStyle w:val="000000000000" w:firstRow="0" w:lastRow="0" w:firstColumn="0" w:lastColumn="0" w:oddVBand="0" w:evenVBand="0" w:oddHBand="0" w:evenHBand="0" w:firstRowFirstColumn="0" w:firstRowLastColumn="0" w:lastRowFirstColumn="0" w:lastRowLastColumn="0"/>
             </w:pPr>
+            <w:r>
+              <w:t>Cholera</w:t>
+            </w:r>
           </w:p>
         </w:tc>
         <w:tc>
@@ -3692,6 +3688,9 @@
               <w:jc w:val="both"/>
               <w:cnfStyle w:val="000000000000" w:firstRow="0" w:lastRow="0" w:firstColumn="0" w:lastColumn="0" w:oddVBand="0" w:evenVBand="0" w:oddHBand="0" w:evenHBand="0" w:firstRowFirstColumn="0" w:firstRowLastColumn="0" w:lastRowFirstColumn="0" w:lastRowLastColumn="0"/>
             </w:pPr>
+            <w:r>
+              <w:t>Lecba</w:t>
+            </w:r>
           </w:p>
         </w:tc>
         <w:tc>
@@ -3749,6 +3748,9 @@
               <w:jc w:val="both"/>
               <w:cnfStyle w:val="000000100000" w:firstRow="0" w:lastRow="0" w:firstColumn="0" w:lastColumn="0" w:oddVBand="0" w:evenVBand="0" w:oddHBand="1" w:evenHBand="0" w:firstRowFirstColumn="0" w:firstRowLastColumn="0" w:lastRowFirstColumn="0" w:lastRowLastColumn="0"/>
             </w:pPr>
+            <w:r>
+              <w:t>NebezpecnyStat</w:t>
+            </w:r>
           </w:p>
         </w:tc>
         <w:tc>
@@ -3763,6 +3765,9 @@
               <w:jc w:val="both"/>
               <w:cnfStyle w:val="000000100000" w:firstRow="0" w:lastRow="0" w:firstColumn="0" w:lastColumn="0" w:oddVBand="0" w:evenVBand="0" w:oddHBand="1" w:evenHBand="0" w:firstRowFirstColumn="0" w:firstRowLastColumn="0" w:lastRowFirstColumn="0" w:lastRowLastColumn="0"/>
             </w:pPr>
+            <w:r>
+              <w:t>Tetanus</w:t>
+            </w:r>
           </w:p>
         </w:tc>
         <w:tc>
@@ -3778,6 +3783,9 @@
               <w:jc w:val="both"/>
               <w:cnfStyle w:val="000000100000" w:firstRow="0" w:lastRow="0" w:firstColumn="0" w:lastColumn="0" w:oddVBand="0" w:evenVBand="0" w:oddHBand="1" w:evenHBand="0" w:firstRowFirstColumn="0" w:firstRowLastColumn="0" w:lastRowFirstColumn="0" w:lastRowLastColumn="0"/>
             </w:pPr>
+            <w:r>
+              <w:t>Prevence</w:t>
+            </w:r>
           </w:p>
         </w:tc>
         <w:tc>
@@ -3834,6 +3842,9 @@
               <w:jc w:val="both"/>
               <w:cnfStyle w:val="000000000000" w:firstRow="0" w:lastRow="0" w:firstColumn="0" w:lastColumn="0" w:oddVBand="0" w:evenVBand="0" w:oddHBand="0" w:evenHBand="0" w:firstRowFirstColumn="0" w:firstRowLastColumn="0" w:lastRowFirstColumn="0" w:lastRowLastColumn="0"/>
             </w:pPr>
+            <w:r>
+              <w:t>OnemocneniSireneHmyzem</w:t>
+            </w:r>
           </w:p>
         </w:tc>
         <w:tc>
@@ -3848,6 +3859,9 @@
               <w:jc w:val="both"/>
               <w:cnfStyle w:val="000000000000" w:firstRow="0" w:lastRow="0" w:firstColumn="0" w:lastColumn="0" w:oddVBand="0" w:evenVBand="0" w:oddHBand="0" w:evenHBand="0" w:firstRowFirstColumn="0" w:firstRowLastColumn="0" w:lastRowFirstColumn="0" w:lastRowLastColumn="0"/>
             </w:pPr>
+            <w:r>
+              <w:t>Zaskrt</w:t>
+            </w:r>
           </w:p>
         </w:tc>
         <w:tc>
@@ -3863,6 +3877,9 @@
               <w:jc w:val="both"/>
               <w:cnfStyle w:val="000000000000" w:firstRow="0" w:lastRow="0" w:firstColumn="0" w:lastColumn="0" w:oddVBand="0" w:evenVBand="0" w:oddHBand="0" w:evenHBand="0" w:firstRowFirstColumn="0" w:firstRowLastColumn="0" w:lastRowFirstColumn="0" w:lastRowLastColumn="0"/>
             </w:pPr>
+            <w:r>
+              <w:t>PriznakNemoci</w:t>
+            </w:r>
           </w:p>
         </w:tc>
         <w:tc>
@@ -3920,6 +3937,9 @@
               <w:jc w:val="both"/>
               <w:cnfStyle w:val="000000100000" w:firstRow="0" w:lastRow="0" w:firstColumn="0" w:lastColumn="0" w:oddVBand="0" w:evenVBand="0" w:oddHBand="1" w:evenHBand="0" w:firstRowFirstColumn="0" w:firstRowLastColumn="0" w:lastRowFirstColumn="0" w:lastRowLastColumn="0"/>
             </w:pPr>
+            <w:r>
+              <w:t>ZavazneOnemocneni</w:t>
+            </w:r>
           </w:p>
         </w:tc>
         <w:tc>
@@ -3934,6 +3954,9 @@
               <w:jc w:val="both"/>
               <w:cnfStyle w:val="000000100000" w:firstRow="0" w:lastRow="0" w:firstColumn="0" w:lastColumn="0" w:oddVBand="0" w:evenVBand="0" w:oddHBand="1" w:evenHBand="0" w:firstRowFirstColumn="0" w:firstRowLastColumn="0" w:lastRowFirstColumn="0" w:lastRowLastColumn="0"/>
             </w:pPr>
+            <w:r>
+              <w:t>ParazitarniOnemocneni</w:t>
+            </w:r>
           </w:p>
         </w:tc>
         <w:tc>
@@ -3949,6 +3972,9 @@
               <w:jc w:val="both"/>
               <w:cnfStyle w:val="000000100000" w:firstRow="0" w:lastRow="0" w:firstColumn="0" w:lastColumn="0" w:oddVBand="0" w:evenVBand="0" w:oddHBand="1" w:evenHBand="0" w:firstRowFirstColumn="0" w:firstRowLastColumn="0" w:lastRowFirstColumn="0" w:lastRowLastColumn="0"/>
             </w:pPr>
+            <w:r>
+              <w:t>ZdrojNakazy</w:t>
+            </w:r>
           </w:p>
         </w:tc>
         <w:tc>
@@ -4019,6 +4045,9 @@
               <w:jc w:val="both"/>
               <w:cnfStyle w:val="000000000000" w:firstRow="0" w:lastRow="0" w:firstColumn="0" w:lastColumn="0" w:oddVBand="0" w:evenVBand="0" w:oddHBand="0" w:evenHBand="0" w:firstRowFirstColumn="0" w:firstRowLastColumn="0" w:lastRowFirstColumn="0" w:lastRowLastColumn="0"/>
             </w:pPr>
+            <w:r>
+              <w:t>Malarie</w:t>
+            </w:r>
           </w:p>
         </w:tc>
         <w:tc>
@@ -4105,6 +4134,9 @@
               <w:jc w:val="both"/>
               <w:cnfStyle w:val="000000100000" w:firstRow="0" w:lastRow="0" w:firstColumn="0" w:lastColumn="0" w:oddVBand="0" w:evenVBand="0" w:oddHBand="1" w:evenHBand="0" w:firstRowFirstColumn="0" w:firstRowLastColumn="0" w:lastRowFirstColumn="0" w:lastRowLastColumn="0"/>
             </w:pPr>
+            <w:r>
+              <w:t>ViscelarniLeishmanioza</w:t>
+            </w:r>
           </w:p>
         </w:tc>
         <w:tc>
@@ -4190,6 +4222,9 @@
               <w:jc w:val="both"/>
               <w:cnfStyle w:val="000000000000" w:firstRow="0" w:lastRow="0" w:firstColumn="0" w:lastColumn="0" w:oddVBand="0" w:evenVBand="0" w:oddHBand="0" w:evenHBand="0" w:firstRowFirstColumn="0" w:firstRowLastColumn="0" w:lastRowFirstColumn="0" w:lastRowLastColumn="0"/>
             </w:pPr>
+            <w:r>
+              <w:t>ViroveOnemocneni</w:t>
+            </w:r>
           </w:p>
         </w:tc>
         <w:tc>
@@ -4276,6 +4311,9 @@
               <w:jc w:val="both"/>
               <w:cnfStyle w:val="000000100000" w:firstRow="0" w:lastRow="0" w:firstColumn="0" w:lastColumn="0" w:oddVBand="0" w:evenVBand="0" w:oddHBand="1" w:evenHBand="0" w:firstRowFirstColumn="0" w:firstRowLastColumn="0" w:lastRowFirstColumn="0" w:lastRowLastColumn="0"/>
             </w:pPr>
+            <w:r>
+              <w:t>DetskaObrna</w:t>
+            </w:r>
           </w:p>
         </w:tc>
         <w:tc>
@@ -4361,6 +4399,9 @@
               <w:jc w:val="both"/>
               <w:cnfStyle w:val="000000000000" w:firstRow="0" w:lastRow="0" w:firstColumn="0" w:lastColumn="0" w:oddVBand="0" w:evenVBand="0" w:oddHBand="0" w:evenHBand="0" w:firstRowFirstColumn="0" w:firstRowLastColumn="0" w:lastRowFirstColumn="0" w:lastRowLastColumn="0"/>
             </w:pPr>
+            <w:r>
+              <w:t>HoreckaChukungunya</w:t>
+            </w:r>
           </w:p>
         </w:tc>
         <w:tc>
@@ -4447,6 +4488,9 @@
               <w:jc w:val="both"/>
               <w:cnfStyle w:val="000000100000" w:firstRow="0" w:lastRow="0" w:firstColumn="0" w:lastColumn="0" w:oddVBand="0" w:evenVBand="0" w:oddHBand="1" w:evenHBand="0" w:firstRowFirstColumn="0" w:firstRowLastColumn="0" w:lastRowFirstColumn="0" w:lastRowLastColumn="0"/>
             </w:pPr>
+            <w:r>
+              <w:t>HoreckaDengue</w:t>
+            </w:r>
           </w:p>
         </w:tc>
         <w:tc>
@@ -4532,6 +4576,9 @@
               <w:jc w:val="both"/>
               <w:cnfStyle w:val="000000000000" w:firstRow="0" w:lastRow="0" w:firstColumn="0" w:lastColumn="0" w:oddVBand="0" w:evenVBand="0" w:oddHBand="0" w:evenHBand="0" w:firstRowFirstColumn="0" w:firstRowLastColumn="0" w:lastRowFirstColumn="0" w:lastRowLastColumn="0"/>
             </w:pPr>
+            <w:r>
+              <w:t>Priusnice</w:t>
+            </w:r>
           </w:p>
         </w:tc>
         <w:tc>
@@ -4618,6 +4665,9 @@
               <w:jc w:val="both"/>
               <w:cnfStyle w:val="000000100000" w:firstRow="0" w:lastRow="0" w:firstColumn="0" w:lastColumn="0" w:oddVBand="0" w:evenVBand="0" w:oddHBand="1" w:evenHBand="0" w:firstRowFirstColumn="0" w:firstRowLastColumn="0" w:lastRowFirstColumn="0" w:lastRowLastColumn="0"/>
             </w:pPr>
+            <w:r>
+              <w:t>Spalnicky</w:t>
+            </w:r>
           </w:p>
         </w:tc>
         <w:tc>
@@ -4703,6 +4753,9 @@
               <w:jc w:val="both"/>
               <w:cnfStyle w:val="000000000000" w:firstRow="0" w:lastRow="0" w:firstColumn="0" w:lastColumn="0" w:oddVBand="0" w:evenVBand="0" w:oddHBand="0" w:evenHBand="0" w:firstRowFirstColumn="0" w:firstRowLastColumn="0" w:lastRowFirstColumn="0" w:lastRowLastColumn="0"/>
             </w:pPr>
+            <w:r>
+              <w:t>Vzteklina</w:t>
+            </w:r>
           </w:p>
         </w:tc>
         <w:tc>
@@ -4789,6 +4842,9 @@
               <w:jc w:val="both"/>
               <w:cnfStyle w:val="000000100000" w:firstRow="0" w:lastRow="0" w:firstColumn="0" w:lastColumn="0" w:oddVBand="0" w:evenVBand="0" w:oddHBand="1" w:evenHBand="0" w:firstRowFirstColumn="0" w:firstRowLastColumn="0" w:lastRowFirstColumn="0" w:lastRowLastColumn="0"/>
             </w:pPr>
+            <w:r>
+              <w:t>ZikaVirus</w:t>
+            </w:r>
           </w:p>
         </w:tc>
         <w:tc>
@@ -4874,6 +4930,9 @@
               <w:jc w:val="both"/>
               <w:cnfStyle w:val="000000000000" w:firstRow="0" w:lastRow="0" w:firstColumn="0" w:lastColumn="0" w:oddVBand="0" w:evenVBand="0" w:oddHBand="0" w:evenHBand="0" w:firstRowFirstColumn="0" w:firstRowLastColumn="0" w:lastRowFirstColumn="0" w:lastRowLastColumn="0"/>
             </w:pPr>
+            <w:r>
+              <w:t>Zloutenka</w:t>
+            </w:r>
           </w:p>
         </w:tc>
         <w:tc>
@@ -4960,6 +5019,12 @@
               <w:jc w:val="both"/>
               <w:cnfStyle w:val="000000100000" w:firstRow="0" w:lastRow="0" w:firstColumn="0" w:lastColumn="0" w:oddVBand="0" w:evenVBand="0" w:oddHBand="1" w:evenHBand="0" w:firstRowFirstColumn="0" w:firstRowLastColumn="0" w:lastRowFirstColumn="0" w:lastRowLastColumn="0"/>
             </w:pPr>
+            <w:r>
+              <w:t>Zloutenka</w:t>
+            </w:r>
+            <w:r>
+              <w:t>TypuA</w:t>
+            </w:r>
           </w:p>
         </w:tc>
         <w:tc>
@@ -5045,6 +5110,12 @@
               <w:jc w:val="both"/>
               <w:cnfStyle w:val="000000000000" w:firstRow="0" w:lastRow="0" w:firstColumn="0" w:lastColumn="0" w:oddVBand="0" w:evenVBand="0" w:oddHBand="0" w:evenHBand="0" w:firstRowFirstColumn="0" w:firstRowLastColumn="0" w:lastRowFirstColumn="0" w:lastRowLastColumn="0"/>
             </w:pPr>
+            <w:r>
+              <w:t>Zloutenka</w:t>
+            </w:r>
+            <w:r>
+              <w:t>TypuB</w:t>
+            </w:r>
           </w:p>
         </w:tc>
         <w:tc>
@@ -5131,6 +5202,9 @@
               <w:jc w:val="both"/>
               <w:cnfStyle w:val="000000100000" w:firstRow="0" w:lastRow="0" w:firstColumn="0" w:lastColumn="0" w:oddVBand="0" w:evenVBand="0" w:oddHBand="1" w:evenHBand="0" w:firstRowFirstColumn="0" w:firstRowLastColumn="0" w:lastRowFirstColumn="0" w:lastRowLastColumn="0"/>
             </w:pPr>
+            <w:r>
+              <w:t>ZlutaZimnice</w:t>
+            </w:r>
           </w:p>
         </w:tc>
         <w:tc>
@@ -5216,6 +5290,9 @@
               <w:jc w:val="both"/>
               <w:cnfStyle w:val="000000000000" w:firstRow="0" w:lastRow="0" w:firstColumn="0" w:lastColumn="0" w:oddVBand="0" w:evenVBand="0" w:oddHBand="0" w:evenHBand="0" w:firstRowFirstColumn="0" w:firstRowLastColumn="0" w:lastRowFirstColumn="0" w:lastRowLastColumn="0"/>
             </w:pPr>
+            <w:r>
+              <w:t>Osoba</w:t>
+            </w:r>
           </w:p>
         </w:tc>
         <w:tc>
@@ -5302,6 +5379,9 @@
               <w:jc w:val="both"/>
               <w:cnfStyle w:val="000000100000" w:firstRow="0" w:lastRow="0" w:firstColumn="0" w:lastColumn="0" w:oddVBand="0" w:evenVBand="0" w:oddHBand="1" w:evenHBand="0" w:firstRowFirstColumn="0" w:firstRowLastColumn="0" w:lastRowFirstColumn="0" w:lastRowLastColumn="0"/>
             </w:pPr>
+            <w:r>
+              <w:t>Cestovatel</w:t>
+            </w:r>
           </w:p>
         </w:tc>
         <w:tc>
@@ -5387,6 +5467,9 @@
               <w:jc w:val="both"/>
               <w:cnfStyle w:val="000000000000" w:firstRow="0" w:lastRow="0" w:firstColumn="0" w:lastColumn="0" w:oddVBand="0" w:evenVBand="0" w:oddHBand="0" w:evenHBand="0" w:firstRowFirstColumn="0" w:firstRowLastColumn="0" w:lastRowFirstColumn="0" w:lastRowLastColumn="0"/>
             </w:pPr>
+            <w:r>
+              <w:t>Doktor</w:t>
+            </w:r>
           </w:p>
         </w:tc>
         <w:tc>
@@ -5473,6 +5556,9 @@
               <w:jc w:val="both"/>
               <w:cnfStyle w:val="000000100000" w:firstRow="0" w:lastRow="0" w:firstColumn="0" w:lastColumn="0" w:oddVBand="0" w:evenVBand="0" w:oddHBand="1" w:evenHBand="0" w:firstRowFirstColumn="0" w:firstRowLastColumn="0" w:lastRowFirstColumn="0" w:lastRowLastColumn="0"/>
             </w:pPr>
+            <w:r>
+              <w:t>Obyvatel</w:t>
+            </w:r>
           </w:p>
         </w:tc>
         <w:tc>
@@ -5558,6 +5644,9 @@
               <w:jc w:val="both"/>
               <w:cnfStyle w:val="000000000000" w:firstRow="0" w:lastRow="0" w:firstColumn="0" w:lastColumn="0" w:oddVBand="0" w:evenVBand="0" w:oddHBand="0" w:evenHBand="0" w:firstRowFirstColumn="0" w:firstRowLastColumn="0" w:lastRowFirstColumn="0" w:lastRowLastColumn="0"/>
             </w:pPr>
+            <w:r>
+              <w:t>Stat</w:t>
+            </w:r>
           </w:p>
         </w:tc>
         <w:tc>
@@ -5644,6 +5733,9 @@
               <w:jc w:val="both"/>
               <w:cnfStyle w:val="000000100000" w:firstRow="0" w:lastRow="0" w:firstColumn="0" w:lastColumn="0" w:oddVBand="0" w:evenVBand="0" w:oddHBand="1" w:evenHBand="0" w:firstRowFirstColumn="0" w:firstRowLastColumn="0" w:lastRowFirstColumn="0" w:lastRowLastColumn="0"/>
             </w:pPr>
+            <w:r>
+              <w:t>AfrickyStat</w:t>
+            </w:r>
           </w:p>
         </w:tc>
         <w:tc>
@@ -5729,6 +5821,9 @@
               <w:jc w:val="both"/>
               <w:cnfStyle w:val="000000000000" w:firstRow="0" w:lastRow="0" w:firstColumn="0" w:lastColumn="0" w:oddVBand="0" w:evenVBand="0" w:oddHBand="0" w:evenHBand="0" w:firstRowFirstColumn="0" w:firstRowLastColumn="0" w:lastRowFirstColumn="0" w:lastRowLastColumn="0"/>
             </w:pPr>
+            <w:r>
+              <w:t>Egypt</w:t>
+            </w:r>
           </w:p>
         </w:tc>
         <w:tc>
@@ -5815,6 +5910,9 @@
               <w:jc w:val="both"/>
               <w:cnfStyle w:val="000000100000" w:firstRow="0" w:lastRow="0" w:firstColumn="0" w:lastColumn="0" w:oddVBand="0" w:evenVBand="0" w:oddHBand="1" w:evenHBand="0" w:firstRowFirstColumn="0" w:firstRowLastColumn="0" w:lastRowFirstColumn="0" w:lastRowLastColumn="0"/>
             </w:pPr>
+            <w:r>
+              <w:t>Kena</w:t>
+            </w:r>
           </w:p>
         </w:tc>
         <w:tc>
@@ -5900,6 +5998,9 @@
               <w:jc w:val="both"/>
               <w:cnfStyle w:val="000000000000" w:firstRow="0" w:lastRow="0" w:firstColumn="0" w:lastColumn="0" w:oddVBand="0" w:evenVBand="0" w:oddHBand="0" w:evenHBand="0" w:firstRowFirstColumn="0" w:firstRowLastColumn="0" w:lastRowFirstColumn="0" w:lastRowLastColumn="0"/>
             </w:pPr>
+            <w:r>
+              <w:t>AsijskyStat</w:t>
+            </w:r>
           </w:p>
         </w:tc>
         <w:tc>
@@ -5928,6 +6029,260 @@
             <w:pPr>
               <w:jc w:val="both"/>
               <w:cnfStyle w:val="000000000000" w:firstRow="0" w:lastRow="0" w:firstColumn="0" w:lastColumn="0" w:oddVBand="0" w:evenVBand="0" w:oddHBand="0" w:evenHBand="0" w:firstRowFirstColumn="0" w:firstRowLastColumn="0" w:lastRowFirstColumn="0" w:lastRowLastColumn="0"/>
+            </w:pPr>
+          </w:p>
+        </w:tc>
+      </w:tr>
+      <w:tr>
+        <w:trPr>
+          <w:cnfStyle w:val="000000100000" w:firstRow="0" w:lastRow="0" w:firstColumn="0" w:lastColumn="0" w:oddVBand="0" w:evenVBand="0" w:oddHBand="1" w:evenHBand="0" w:firstRowFirstColumn="0" w:firstRowLastColumn="0" w:lastRowFirstColumn="0" w:lastRowLastColumn="0"/>
+          <w:jc w:val="center"/>
+        </w:trPr>
+        <w:tc>
+          <w:tcPr>
+            <w:cnfStyle w:val="001000000000" w:firstRow="0" w:lastRow="0" w:firstColumn="1" w:lastColumn="0" w:oddVBand="0" w:evenVBand="0" w:oddHBand="0" w:evenHBand="0" w:firstRowFirstColumn="0" w:firstRowLastColumn="0" w:lastRowFirstColumn="0" w:lastRowLastColumn="0"/>
+            <w:tcW w:w="546" w:type="dxa"/>
+            <w:tcBorders>
+              <w:top w:val="single" w:sz="4" w:space="0" w:color="auto"/>
+              <w:left w:val="single" w:sz="4" w:space="0" w:color="auto"/>
+              <w:bottom w:val="single" w:sz="4" w:space="0" w:color="auto"/>
+              <w:right w:val="single" w:sz="4" w:space="0" w:color="auto"/>
+            </w:tcBorders>
+          </w:tcPr>
+          <w:p>
+            <w:pPr>
+              <w:jc w:val="center"/>
+            </w:pPr>
+          </w:p>
+        </w:tc>
+        <w:tc>
+          <w:tcPr>
+            <w:tcW w:w="2406" w:type="dxa"/>
+            <w:tcBorders>
+              <w:top w:val="single" w:sz="4" w:space="0" w:color="auto"/>
+              <w:left w:val="single" w:sz="4" w:space="0" w:color="auto"/>
+              <w:bottom w:val="single" w:sz="4" w:space="0" w:color="auto"/>
+              <w:right w:val="single" w:sz="4" w:space="0" w:color="auto"/>
+            </w:tcBorders>
+          </w:tcPr>
+          <w:p>
+            <w:pPr>
+              <w:jc w:val="both"/>
+              <w:cnfStyle w:val="000000100000" w:firstRow="0" w:lastRow="0" w:firstColumn="0" w:lastColumn="0" w:oddVBand="0" w:evenVBand="0" w:oddHBand="1" w:evenHBand="0" w:firstRowFirstColumn="0" w:firstRowLastColumn="0" w:lastRowFirstColumn="0" w:lastRowLastColumn="0"/>
+            </w:pPr>
+          </w:p>
+        </w:tc>
+        <w:tc>
+          <w:tcPr>
+            <w:tcW w:w="2619" w:type="dxa"/>
+            <w:tcBorders>
+              <w:left w:val="single" w:sz="4" w:space="0" w:color="auto"/>
+            </w:tcBorders>
+          </w:tcPr>
+          <w:p>
+            <w:pPr>
+              <w:jc w:val="both"/>
+              <w:cnfStyle w:val="000000100000" w:firstRow="0" w:lastRow="0" w:firstColumn="0" w:lastColumn="0" w:oddVBand="0" w:evenVBand="0" w:oddHBand="1" w:evenHBand="0" w:firstRowFirstColumn="0" w:firstRowLastColumn="0" w:lastRowFirstColumn="0" w:lastRowLastColumn="0"/>
+            </w:pPr>
+            <w:r>
+              <w:t>Jordansko</w:t>
+            </w:r>
+          </w:p>
+        </w:tc>
+        <w:tc>
+          <w:tcPr>
+            <w:tcW w:w="2050" w:type="dxa"/>
+            <w:tcBorders>
+              <w:left w:val="single" w:sz="4" w:space="0" w:color="auto"/>
+              <w:right w:val="single" w:sz="4" w:space="0" w:color="auto"/>
+            </w:tcBorders>
+          </w:tcPr>
+          <w:p>
+            <w:pPr>
+              <w:jc w:val="both"/>
+              <w:cnfStyle w:val="000000100000" w:firstRow="0" w:lastRow="0" w:firstColumn="0" w:lastColumn="0" w:oddVBand="0" w:evenVBand="0" w:oddHBand="1" w:evenHBand="0" w:firstRowFirstColumn="0" w:firstRowLastColumn="0" w:lastRowFirstColumn="0" w:lastRowLastColumn="0"/>
+            </w:pPr>
+          </w:p>
+        </w:tc>
+        <w:tc>
+          <w:tcPr>
+            <w:tcW w:w="2410" w:type="dxa"/>
+            <w:tcBorders>
+              <w:left w:val="single" w:sz="4" w:space="0" w:color="auto"/>
+            </w:tcBorders>
+          </w:tcPr>
+          <w:p>
+            <w:pPr>
+              <w:jc w:val="both"/>
+              <w:cnfStyle w:val="000000100000" w:firstRow="0" w:lastRow="0" w:firstColumn="0" w:lastColumn="0" w:oddVBand="0" w:evenVBand="0" w:oddHBand="1" w:evenHBand="0" w:firstRowFirstColumn="0" w:firstRowLastColumn="0" w:lastRowFirstColumn="0" w:lastRowLastColumn="0"/>
+            </w:pPr>
+          </w:p>
+        </w:tc>
+      </w:tr>
+      <w:tr>
+        <w:trPr>
+          <w:jc w:val="center"/>
+        </w:trPr>
+        <w:tc>
+          <w:tcPr>
+            <w:cnfStyle w:val="001000000000" w:firstRow="0" w:lastRow="0" w:firstColumn="1" w:lastColumn="0" w:oddVBand="0" w:evenVBand="0" w:oddHBand="0" w:evenHBand="0" w:firstRowFirstColumn="0" w:firstRowLastColumn="0" w:lastRowFirstColumn="0" w:lastRowLastColumn="0"/>
+            <w:tcW w:w="546" w:type="dxa"/>
+            <w:tcBorders>
+              <w:top w:val="single" w:sz="4" w:space="0" w:color="auto"/>
+              <w:left w:val="single" w:sz="4" w:space="0" w:color="auto"/>
+              <w:bottom w:val="single" w:sz="4" w:space="0" w:color="auto"/>
+              <w:right w:val="single" w:sz="4" w:space="0" w:color="auto"/>
+            </w:tcBorders>
+          </w:tcPr>
+          <w:p>
+            <w:pPr>
+              <w:jc w:val="center"/>
+            </w:pPr>
+          </w:p>
+        </w:tc>
+        <w:tc>
+          <w:tcPr>
+            <w:tcW w:w="2406" w:type="dxa"/>
+            <w:tcBorders>
+              <w:top w:val="single" w:sz="4" w:space="0" w:color="auto"/>
+              <w:left w:val="single" w:sz="4" w:space="0" w:color="auto"/>
+              <w:bottom w:val="single" w:sz="4" w:space="0" w:color="auto"/>
+              <w:right w:val="single" w:sz="4" w:space="0" w:color="auto"/>
+            </w:tcBorders>
+          </w:tcPr>
+          <w:p>
+            <w:pPr>
+              <w:jc w:val="both"/>
+              <w:cnfStyle w:val="000000000000" w:firstRow="0" w:lastRow="0" w:firstColumn="0" w:lastColumn="0" w:oddVBand="0" w:evenVBand="0" w:oddHBand="0" w:evenHBand="0" w:firstRowFirstColumn="0" w:firstRowLastColumn="0" w:lastRowFirstColumn="0" w:lastRowLastColumn="0"/>
+            </w:pPr>
+          </w:p>
+        </w:tc>
+        <w:tc>
+          <w:tcPr>
+            <w:tcW w:w="2619" w:type="dxa"/>
+            <w:tcBorders>
+              <w:left w:val="single" w:sz="4" w:space="0" w:color="auto"/>
+            </w:tcBorders>
+          </w:tcPr>
+          <w:p>
+            <w:pPr>
+              <w:jc w:val="both"/>
+              <w:cnfStyle w:val="000000000000" w:firstRow="0" w:lastRow="0" w:firstColumn="0" w:lastColumn="0" w:oddVBand="0" w:evenVBand="0" w:oddHBand="0" w:evenHBand="0" w:firstRowFirstColumn="0" w:firstRowLastColumn="0" w:lastRowFirstColumn="0" w:lastRowLastColumn="0"/>
+            </w:pPr>
+            <w:r>
+              <w:t>Nepal</w:t>
+            </w:r>
+          </w:p>
+        </w:tc>
+        <w:tc>
+          <w:tcPr>
+            <w:tcW w:w="2050" w:type="dxa"/>
+            <w:tcBorders>
+              <w:left w:val="single" w:sz="4" w:space="0" w:color="auto"/>
+              <w:right w:val="single" w:sz="4" w:space="0" w:color="auto"/>
+            </w:tcBorders>
+          </w:tcPr>
+          <w:p>
+            <w:pPr>
+              <w:jc w:val="both"/>
+              <w:cnfStyle w:val="000000000000" w:firstRow="0" w:lastRow="0" w:firstColumn="0" w:lastColumn="0" w:oddVBand="0" w:evenVBand="0" w:oddHBand="0" w:evenHBand="0" w:firstRowFirstColumn="0" w:firstRowLastColumn="0" w:lastRowFirstColumn="0" w:lastRowLastColumn="0"/>
+            </w:pPr>
+          </w:p>
+        </w:tc>
+        <w:tc>
+          <w:tcPr>
+            <w:tcW w:w="2410" w:type="dxa"/>
+            <w:tcBorders>
+              <w:left w:val="single" w:sz="4" w:space="0" w:color="auto"/>
+            </w:tcBorders>
+          </w:tcPr>
+          <w:p>
+            <w:pPr>
+              <w:jc w:val="both"/>
+              <w:cnfStyle w:val="000000000000" w:firstRow="0" w:lastRow="0" w:firstColumn="0" w:lastColumn="0" w:oddVBand="0" w:evenVBand="0" w:oddHBand="0" w:evenHBand="0" w:firstRowFirstColumn="0" w:firstRowLastColumn="0" w:lastRowFirstColumn="0" w:lastRowLastColumn="0"/>
+            </w:pPr>
+          </w:p>
+        </w:tc>
+      </w:tr>
+      <w:tr>
+        <w:trPr>
+          <w:cnfStyle w:val="000000100000" w:firstRow="0" w:lastRow="0" w:firstColumn="0" w:lastColumn="0" w:oddVBand="0" w:evenVBand="0" w:oddHBand="1" w:evenHBand="0" w:firstRowFirstColumn="0" w:firstRowLastColumn="0" w:lastRowFirstColumn="0" w:lastRowLastColumn="0"/>
+          <w:jc w:val="center"/>
+        </w:trPr>
+        <w:tc>
+          <w:tcPr>
+            <w:cnfStyle w:val="001000000000" w:firstRow="0" w:lastRow="0" w:firstColumn="1" w:lastColumn="0" w:oddVBand="0" w:evenVBand="0" w:oddHBand="0" w:evenHBand="0" w:firstRowFirstColumn="0" w:firstRowLastColumn="0" w:lastRowFirstColumn="0" w:lastRowLastColumn="0"/>
+            <w:tcW w:w="546" w:type="dxa"/>
+            <w:tcBorders>
+              <w:top w:val="single" w:sz="4" w:space="0" w:color="auto"/>
+              <w:left w:val="single" w:sz="4" w:space="0" w:color="auto"/>
+              <w:bottom w:val="single" w:sz="4" w:space="0" w:color="auto"/>
+              <w:right w:val="single" w:sz="4" w:space="0" w:color="auto"/>
+            </w:tcBorders>
+          </w:tcPr>
+          <w:p>
+            <w:pPr>
+              <w:jc w:val="center"/>
+            </w:pPr>
+          </w:p>
+        </w:tc>
+        <w:tc>
+          <w:tcPr>
+            <w:tcW w:w="2406" w:type="dxa"/>
+            <w:tcBorders>
+              <w:top w:val="single" w:sz="4" w:space="0" w:color="auto"/>
+              <w:left w:val="single" w:sz="4" w:space="0" w:color="auto"/>
+              <w:bottom w:val="single" w:sz="4" w:space="0" w:color="auto"/>
+              <w:right w:val="single" w:sz="4" w:space="0" w:color="auto"/>
+            </w:tcBorders>
+          </w:tcPr>
+          <w:p>
+            <w:pPr>
+              <w:jc w:val="both"/>
+              <w:cnfStyle w:val="000000100000" w:firstRow="0" w:lastRow="0" w:firstColumn="0" w:lastColumn="0" w:oddVBand="0" w:evenVBand="0" w:oddHBand="1" w:evenHBand="0" w:firstRowFirstColumn="0" w:firstRowLastColumn="0" w:lastRowFirstColumn="0" w:lastRowLastColumn="0"/>
+            </w:pPr>
+          </w:p>
+        </w:tc>
+        <w:tc>
+          <w:tcPr>
+            <w:tcW w:w="2619" w:type="dxa"/>
+            <w:tcBorders>
+              <w:left w:val="single" w:sz="4" w:space="0" w:color="auto"/>
+            </w:tcBorders>
+          </w:tcPr>
+          <w:p>
+            <w:pPr>
+              <w:jc w:val="both"/>
+              <w:cnfStyle w:val="000000100000" w:firstRow="0" w:lastRow="0" w:firstColumn="0" w:lastColumn="0" w:oddVBand="0" w:evenVBand="0" w:oddHBand="1" w:evenHBand="0" w:firstRowFirstColumn="0" w:firstRowLastColumn="0" w:lastRowFirstColumn="0" w:lastRowLastColumn="0"/>
+            </w:pPr>
+          </w:p>
+        </w:tc>
+        <w:tc>
+          <w:tcPr>
+            <w:tcW w:w="2050" w:type="dxa"/>
+            <w:tcBorders>
+              <w:left w:val="single" w:sz="4" w:space="0" w:color="auto"/>
+              <w:right w:val="single" w:sz="4" w:space="0" w:color="auto"/>
+            </w:tcBorders>
+          </w:tcPr>
+          <w:p>
+            <w:pPr>
+              <w:jc w:val="both"/>
+              <w:cnfStyle w:val="000000100000" w:firstRow="0" w:lastRow="0" w:firstColumn="0" w:lastColumn="0" w:oddVBand="0" w:evenVBand="0" w:oddHBand="1" w:evenHBand="0" w:firstRowFirstColumn="0" w:firstRowLastColumn="0" w:lastRowFirstColumn="0" w:lastRowLastColumn="0"/>
+            </w:pPr>
+          </w:p>
+        </w:tc>
+        <w:tc>
+          <w:tcPr>
+            <w:tcW w:w="2410" w:type="dxa"/>
+            <w:tcBorders>
+              <w:left w:val="single" w:sz="4" w:space="0" w:color="auto"/>
+            </w:tcBorders>
+          </w:tcPr>
+          <w:p>
+            <w:pPr>
+              <w:jc w:val="both"/>
+              <w:cnfStyle w:val="000000100000" w:firstRow="0" w:lastRow="0" w:firstColumn="0" w:lastColumn="0" w:oddVBand="0" w:evenVBand="0" w:oddHBand="1" w:evenHBand="0" w:firstRowFirstColumn="0" w:firstRowLastColumn="0" w:lastRowFirstColumn="0" w:lastRowLastColumn="0"/>
             </w:pPr>
           </w:p>
         </w:tc>
@@ -5988,7 +6343,6 @@
           <w:color w:val="000000" w:themeColor="text1"/>
           <w:sz w:val="24"/>
         </w:rPr>
-        <w:lastRenderedPageBreak/>
         <w:t>4.2</w:t>
       </w:r>
       <w:r>
@@ -6446,15 +6800,16 @@
         <w:tblStyle w:val="LightList"/>
         <w:tblW w:w="0" w:type="auto"/>
         <w:jc w:val="center"/>
+        <w:tblLayout w:type="fixed"/>
         <w:tblLook w:val="04A0" w:firstRow="1" w:lastRow="0" w:firstColumn="1" w:lastColumn="0" w:noHBand="0" w:noVBand="1"/>
       </w:tblPr>
       <w:tblGrid>
-        <w:gridCol w:w="774"/>
-        <w:gridCol w:w="1973"/>
-        <w:gridCol w:w="1984"/>
-        <w:gridCol w:w="1854"/>
-        <w:gridCol w:w="1843"/>
-        <w:gridCol w:w="1831"/>
+        <w:gridCol w:w="558"/>
+        <w:gridCol w:w="2430"/>
+        <w:gridCol w:w="1290"/>
+        <w:gridCol w:w="2627"/>
+        <w:gridCol w:w="2076"/>
+        <w:gridCol w:w="1701"/>
       </w:tblGrid>
       <w:tr>
         <w:trPr>
@@ -6464,7 +6819,7 @@
         <w:tc>
           <w:tcPr>
             <w:cnfStyle w:val="001000000000" w:firstRow="0" w:lastRow="0" w:firstColumn="1" w:lastColumn="0" w:oddVBand="0" w:evenVBand="0" w:oddHBand="0" w:evenHBand="0" w:firstRowFirstColumn="0" w:firstRowLastColumn="0" w:lastRowFirstColumn="0" w:lastRowLastColumn="0"/>
-            <w:tcW w:w="774" w:type="dxa"/>
+            <w:tcW w:w="558" w:type="dxa"/>
             <w:tcBorders>
               <w:top w:val="single" w:sz="4" w:space="0" w:color="auto"/>
               <w:left w:val="single" w:sz="4" w:space="0" w:color="auto"/>
@@ -6486,7 +6841,7 @@
         </w:tc>
         <w:tc>
           <w:tcPr>
-            <w:tcW w:w="1973" w:type="dxa"/>
+            <w:tcW w:w="2430" w:type="dxa"/>
             <w:tcBorders>
               <w:top w:val="single" w:sz="4" w:space="0" w:color="auto"/>
               <w:left w:val="single" w:sz="4" w:space="0" w:color="auto"/>
@@ -6506,7 +6861,7 @@
         </w:tc>
         <w:tc>
           <w:tcPr>
-            <w:tcW w:w="1984" w:type="dxa"/>
+            <w:tcW w:w="1290" w:type="dxa"/>
             <w:tcBorders>
               <w:left w:val="single" w:sz="4" w:space="0" w:color="auto"/>
               <w:right w:val="single" w:sz="4" w:space="0" w:color="auto"/>
@@ -6524,7 +6879,7 @@
         </w:tc>
         <w:tc>
           <w:tcPr>
-            <w:tcW w:w="1854" w:type="dxa"/>
+            <w:tcW w:w="2627" w:type="dxa"/>
             <w:tcBorders>
               <w:left w:val="single" w:sz="4" w:space="0" w:color="auto"/>
             </w:tcBorders>
@@ -6541,7 +6896,7 @@
         </w:tc>
         <w:tc>
           <w:tcPr>
-            <w:tcW w:w="1843" w:type="dxa"/>
+            <w:tcW w:w="2076" w:type="dxa"/>
             <w:tcBorders>
               <w:left w:val="single" w:sz="4" w:space="0" w:color="auto"/>
             </w:tcBorders>
@@ -6558,7 +6913,7 @@
         </w:tc>
         <w:tc>
           <w:tcPr>
-            <w:tcW w:w="1831" w:type="dxa"/>
+            <w:tcW w:w="1701" w:type="dxa"/>
             <w:tcBorders>
               <w:left w:val="single" w:sz="4" w:space="0" w:color="auto"/>
             </w:tcBorders>
@@ -6582,7 +6937,7 @@
         <w:tc>
           <w:tcPr>
             <w:cnfStyle w:val="001000000000" w:firstRow="0" w:lastRow="0" w:firstColumn="1" w:lastColumn="0" w:oddVBand="0" w:evenVBand="0" w:oddHBand="0" w:evenHBand="0" w:firstRowFirstColumn="0" w:firstRowLastColumn="0" w:lastRowFirstColumn="0" w:lastRowLastColumn="0"/>
-            <w:tcW w:w="774" w:type="dxa"/>
+            <w:tcW w:w="558" w:type="dxa"/>
             <w:tcBorders>
               <w:top w:val="single" w:sz="4" w:space="0" w:color="auto"/>
               <w:left w:val="single" w:sz="4" w:space="0" w:color="auto"/>
@@ -6601,7 +6956,7 @@
         </w:tc>
         <w:tc>
           <w:tcPr>
-            <w:tcW w:w="1973" w:type="dxa"/>
+            <w:tcW w:w="2430" w:type="dxa"/>
             <w:tcBorders>
               <w:top w:val="single" w:sz="4" w:space="0" w:color="auto"/>
               <w:left w:val="single" w:sz="4" w:space="0" w:color="auto"/>
@@ -6614,11 +6969,14 @@
               <w:jc w:val="both"/>
               <w:cnfStyle w:val="000000100000" w:firstRow="0" w:lastRow="0" w:firstColumn="0" w:lastColumn="0" w:oddVBand="0" w:evenVBand="0" w:oddHBand="1" w:evenHBand="0" w:firstRowFirstColumn="0" w:firstRowLastColumn="0" w:lastRowFirstColumn="0" w:lastRowLastColumn="0"/>
             </w:pPr>
-          </w:p>
-        </w:tc>
-        <w:tc>
-          <w:tcPr>
-            <w:tcW w:w="1984" w:type="dxa"/>
+            <w:r>
+              <w:t>jeBezpecnostPro</w:t>
+            </w:r>
+          </w:p>
+        </w:tc>
+        <w:tc>
+          <w:tcPr>
+            <w:tcW w:w="1290" w:type="dxa"/>
             <w:tcBorders>
               <w:left w:val="single" w:sz="4" w:space="0" w:color="auto"/>
               <w:right w:val="single" w:sz="4" w:space="0" w:color="auto"/>
@@ -6633,7 +6991,7 @@
         </w:tc>
         <w:tc>
           <w:tcPr>
-            <w:tcW w:w="1854" w:type="dxa"/>
+            <w:tcW w:w="2627" w:type="dxa"/>
             <w:tcBorders>
               <w:left w:val="single" w:sz="4" w:space="0" w:color="auto"/>
             </w:tcBorders>
@@ -6643,11 +7001,14 @@
               <w:jc w:val="both"/>
               <w:cnfStyle w:val="000000100000" w:firstRow="0" w:lastRow="0" w:firstColumn="0" w:lastColumn="0" w:oddVBand="0" w:evenVBand="0" w:oddHBand="1" w:evenHBand="0" w:firstRowFirstColumn="0" w:firstRowLastColumn="0" w:lastRowFirstColumn="0" w:lastRowLastColumn="0"/>
             </w:pPr>
-          </w:p>
-        </w:tc>
-        <w:tc>
-          <w:tcPr>
-            <w:tcW w:w="1843" w:type="dxa"/>
+            <w:r>
+              <w:t>maBezpecnost</w:t>
+            </w:r>
+          </w:p>
+        </w:tc>
+        <w:tc>
+          <w:tcPr>
+            <w:tcW w:w="2076" w:type="dxa"/>
             <w:tcBorders>
               <w:left w:val="single" w:sz="4" w:space="0" w:color="auto"/>
             </w:tcBorders>
@@ -6657,11 +7018,14 @@
               <w:jc w:val="both"/>
               <w:cnfStyle w:val="000000100000" w:firstRow="0" w:lastRow="0" w:firstColumn="0" w:lastColumn="0" w:oddVBand="0" w:evenVBand="0" w:oddHBand="1" w:evenHBand="0" w:firstRowFirstColumn="0" w:firstRowLastColumn="0" w:lastRowFirstColumn="0" w:lastRowLastColumn="0"/>
             </w:pPr>
-          </w:p>
-        </w:tc>
-        <w:tc>
-          <w:tcPr>
-            <w:tcW w:w="1831" w:type="dxa"/>
+            <w:r>
+              <w:t>BezpecnostStatu</w:t>
+            </w:r>
+          </w:p>
+        </w:tc>
+        <w:tc>
+          <w:tcPr>
+            <w:tcW w:w="1701" w:type="dxa"/>
             <w:tcBorders>
               <w:left w:val="single" w:sz="4" w:space="0" w:color="auto"/>
             </w:tcBorders>
@@ -6671,6 +7035,9 @@
               <w:jc w:val="both"/>
               <w:cnfStyle w:val="000000100000" w:firstRow="0" w:lastRow="0" w:firstColumn="0" w:lastColumn="0" w:oddVBand="0" w:evenVBand="0" w:oddHBand="1" w:evenHBand="0" w:firstRowFirstColumn="0" w:firstRowLastColumn="0" w:lastRowFirstColumn="0" w:lastRowLastColumn="0"/>
             </w:pPr>
+            <w:r>
+              <w:t>Stat</w:t>
+            </w:r>
           </w:p>
         </w:tc>
       </w:tr>
@@ -6681,7 +7048,7 @@
         <w:tc>
           <w:tcPr>
             <w:cnfStyle w:val="001000000000" w:firstRow="0" w:lastRow="0" w:firstColumn="1" w:lastColumn="0" w:oddVBand="0" w:evenVBand="0" w:oddHBand="0" w:evenHBand="0" w:firstRowFirstColumn="0" w:firstRowLastColumn="0" w:lastRowFirstColumn="0" w:lastRowLastColumn="0"/>
-            <w:tcW w:w="774" w:type="dxa"/>
+            <w:tcW w:w="558" w:type="dxa"/>
             <w:tcBorders>
               <w:top w:val="single" w:sz="4" w:space="0" w:color="auto"/>
               <w:left w:val="single" w:sz="4" w:space="0" w:color="auto"/>
@@ -6700,7 +7067,7 @@
         </w:tc>
         <w:tc>
           <w:tcPr>
-            <w:tcW w:w="1973" w:type="dxa"/>
+            <w:tcW w:w="2430" w:type="dxa"/>
             <w:tcBorders>
               <w:top w:val="single" w:sz="4" w:space="0" w:color="auto"/>
               <w:left w:val="single" w:sz="4" w:space="0" w:color="auto"/>
@@ -6713,11 +7080,14 @@
               <w:jc w:val="both"/>
               <w:cnfStyle w:val="000000000000" w:firstRow="0" w:lastRow="0" w:firstColumn="0" w:lastColumn="0" w:oddVBand="0" w:evenVBand="0" w:oddHBand="0" w:evenHBand="0" w:firstRowFirstColumn="0" w:firstRowLastColumn="0" w:lastRowFirstColumn="0" w:lastRowLastColumn="0"/>
             </w:pPr>
-          </w:p>
-        </w:tc>
-        <w:tc>
-          <w:tcPr>
-            <w:tcW w:w="1984" w:type="dxa"/>
+            <w:r>
+              <w:t>jeInkubacniDobouPro</w:t>
+            </w:r>
+          </w:p>
+        </w:tc>
+        <w:tc>
+          <w:tcPr>
+            <w:tcW w:w="1290" w:type="dxa"/>
             <w:tcBorders>
               <w:left w:val="single" w:sz="4" w:space="0" w:color="auto"/>
               <w:right w:val="single" w:sz="4" w:space="0" w:color="auto"/>
@@ -6732,7 +7102,7 @@
         </w:tc>
         <w:tc>
           <w:tcPr>
-            <w:tcW w:w="1854" w:type="dxa"/>
+            <w:tcW w:w="2627" w:type="dxa"/>
             <w:tcBorders>
               <w:left w:val="single" w:sz="4" w:space="0" w:color="auto"/>
             </w:tcBorders>
@@ -6742,11 +7112,14 @@
               <w:jc w:val="both"/>
               <w:cnfStyle w:val="000000000000" w:firstRow="0" w:lastRow="0" w:firstColumn="0" w:lastColumn="0" w:oddVBand="0" w:evenVBand="0" w:oddHBand="0" w:evenHBand="0" w:firstRowFirstColumn="0" w:firstRowLastColumn="0" w:lastRowFirstColumn="0" w:lastRowLastColumn="0"/>
             </w:pPr>
-          </w:p>
-        </w:tc>
-        <w:tc>
-          <w:tcPr>
-            <w:tcW w:w="1843" w:type="dxa"/>
+            <w:r>
+              <w:t>maInkubacniDobu</w:t>
+            </w:r>
+          </w:p>
+        </w:tc>
+        <w:tc>
+          <w:tcPr>
+            <w:tcW w:w="2076" w:type="dxa"/>
             <w:tcBorders>
               <w:left w:val="single" w:sz="4" w:space="0" w:color="auto"/>
             </w:tcBorders>
@@ -6756,11 +7129,14 @@
               <w:jc w:val="both"/>
               <w:cnfStyle w:val="000000000000" w:firstRow="0" w:lastRow="0" w:firstColumn="0" w:lastColumn="0" w:oddVBand="0" w:evenVBand="0" w:oddHBand="0" w:evenHBand="0" w:firstRowFirstColumn="0" w:firstRowLastColumn="0" w:lastRowFirstColumn="0" w:lastRowLastColumn="0"/>
             </w:pPr>
-          </w:p>
-        </w:tc>
-        <w:tc>
-          <w:tcPr>
-            <w:tcW w:w="1831" w:type="dxa"/>
+            <w:r>
+              <w:t>InkubacniDoba</w:t>
+            </w:r>
+          </w:p>
+        </w:tc>
+        <w:tc>
+          <w:tcPr>
+            <w:tcW w:w="1701" w:type="dxa"/>
             <w:tcBorders>
               <w:left w:val="single" w:sz="4" w:space="0" w:color="auto"/>
             </w:tcBorders>
@@ -6770,6 +7146,9 @@
               <w:jc w:val="both"/>
               <w:cnfStyle w:val="000000000000" w:firstRow="0" w:lastRow="0" w:firstColumn="0" w:lastColumn="0" w:oddVBand="0" w:evenVBand="0" w:oddHBand="0" w:evenHBand="0" w:firstRowFirstColumn="0" w:firstRowLastColumn="0" w:lastRowFirstColumn="0" w:lastRowLastColumn="0"/>
             </w:pPr>
+            <w:r>
+              <w:t>Onemocneni</w:t>
+            </w:r>
           </w:p>
         </w:tc>
       </w:tr>
@@ -6781,7 +7160,7 @@
         <w:tc>
           <w:tcPr>
             <w:cnfStyle w:val="001000000000" w:firstRow="0" w:lastRow="0" w:firstColumn="1" w:lastColumn="0" w:oddVBand="0" w:evenVBand="0" w:oddHBand="0" w:evenHBand="0" w:firstRowFirstColumn="0" w:firstRowLastColumn="0" w:lastRowFirstColumn="0" w:lastRowLastColumn="0"/>
-            <w:tcW w:w="774" w:type="dxa"/>
+            <w:tcW w:w="558" w:type="dxa"/>
             <w:tcBorders>
               <w:top w:val="single" w:sz="4" w:space="0" w:color="auto"/>
               <w:left w:val="single" w:sz="4" w:space="0" w:color="auto"/>
@@ -6800,7 +7179,7 @@
         </w:tc>
         <w:tc>
           <w:tcPr>
-            <w:tcW w:w="1973" w:type="dxa"/>
+            <w:tcW w:w="2430" w:type="dxa"/>
             <w:tcBorders>
               <w:top w:val="single" w:sz="4" w:space="0" w:color="auto"/>
               <w:left w:val="single" w:sz="4" w:space="0" w:color="auto"/>
@@ -6813,11 +7192,14 @@
               <w:jc w:val="both"/>
               <w:cnfStyle w:val="000000100000" w:firstRow="0" w:lastRow="0" w:firstColumn="0" w:lastColumn="0" w:oddVBand="0" w:evenVBand="0" w:oddHBand="1" w:evenHBand="0" w:firstRowFirstColumn="0" w:firstRowLastColumn="0" w:lastRowFirstColumn="0" w:lastRowLastColumn="0"/>
             </w:pPr>
-          </w:p>
-        </w:tc>
-        <w:tc>
-          <w:tcPr>
-            <w:tcW w:w="1984" w:type="dxa"/>
+            <w:r>
+              <w:t>jeLecbaPro</w:t>
+            </w:r>
+          </w:p>
+        </w:tc>
+        <w:tc>
+          <w:tcPr>
+            <w:tcW w:w="1290" w:type="dxa"/>
             <w:tcBorders>
               <w:left w:val="single" w:sz="4" w:space="0" w:color="auto"/>
               <w:right w:val="single" w:sz="4" w:space="0" w:color="auto"/>
@@ -6832,7 +7214,7 @@
         </w:tc>
         <w:tc>
           <w:tcPr>
-            <w:tcW w:w="1854" w:type="dxa"/>
+            <w:tcW w:w="2627" w:type="dxa"/>
             <w:tcBorders>
               <w:left w:val="single" w:sz="4" w:space="0" w:color="auto"/>
             </w:tcBorders>
@@ -6842,11 +7224,14 @@
               <w:jc w:val="both"/>
               <w:cnfStyle w:val="000000100000" w:firstRow="0" w:lastRow="0" w:firstColumn="0" w:lastColumn="0" w:oddVBand="0" w:evenVBand="0" w:oddHBand="1" w:evenHBand="0" w:firstRowFirstColumn="0" w:firstRowLastColumn="0" w:lastRowFirstColumn="0" w:lastRowLastColumn="0"/>
             </w:pPr>
-          </w:p>
-        </w:tc>
-        <w:tc>
-          <w:tcPr>
-            <w:tcW w:w="1843" w:type="dxa"/>
+            <w:r>
+              <w:t>maLecbu</w:t>
+            </w:r>
+          </w:p>
+        </w:tc>
+        <w:tc>
+          <w:tcPr>
+            <w:tcW w:w="2076" w:type="dxa"/>
             <w:tcBorders>
               <w:left w:val="single" w:sz="4" w:space="0" w:color="auto"/>
             </w:tcBorders>
@@ -6856,11 +7241,14 @@
               <w:jc w:val="both"/>
               <w:cnfStyle w:val="000000100000" w:firstRow="0" w:lastRow="0" w:firstColumn="0" w:lastColumn="0" w:oddVBand="0" w:evenVBand="0" w:oddHBand="1" w:evenHBand="0" w:firstRowFirstColumn="0" w:firstRowLastColumn="0" w:lastRowFirstColumn="0" w:lastRowLastColumn="0"/>
             </w:pPr>
-          </w:p>
-        </w:tc>
-        <w:tc>
-          <w:tcPr>
-            <w:tcW w:w="1831" w:type="dxa"/>
+            <w:r>
+              <w:t>Lecba</w:t>
+            </w:r>
+          </w:p>
+        </w:tc>
+        <w:tc>
+          <w:tcPr>
+            <w:tcW w:w="1701" w:type="dxa"/>
             <w:tcBorders>
               <w:left w:val="single" w:sz="4" w:space="0" w:color="auto"/>
             </w:tcBorders>
@@ -6870,6 +7258,9 @@
               <w:jc w:val="both"/>
               <w:cnfStyle w:val="000000100000" w:firstRow="0" w:lastRow="0" w:firstColumn="0" w:lastColumn="0" w:oddVBand="0" w:evenVBand="0" w:oddHBand="1" w:evenHBand="0" w:firstRowFirstColumn="0" w:firstRowLastColumn="0" w:lastRowFirstColumn="0" w:lastRowLastColumn="0"/>
             </w:pPr>
+            <w:r>
+              <w:t>Onemocneni</w:t>
+            </w:r>
           </w:p>
         </w:tc>
       </w:tr>
@@ -6880,7 +7271,7 @@
         <w:tc>
           <w:tcPr>
             <w:cnfStyle w:val="001000000000" w:firstRow="0" w:lastRow="0" w:firstColumn="1" w:lastColumn="0" w:oddVBand="0" w:evenVBand="0" w:oddHBand="0" w:evenHBand="0" w:firstRowFirstColumn="0" w:firstRowLastColumn="0" w:lastRowFirstColumn="0" w:lastRowLastColumn="0"/>
-            <w:tcW w:w="774" w:type="dxa"/>
+            <w:tcW w:w="558" w:type="dxa"/>
             <w:tcBorders>
               <w:top w:val="single" w:sz="4" w:space="0" w:color="auto"/>
               <w:left w:val="single" w:sz="4" w:space="0" w:color="auto"/>
@@ -6899,7 +7290,7 @@
         </w:tc>
         <w:tc>
           <w:tcPr>
-            <w:tcW w:w="1973" w:type="dxa"/>
+            <w:tcW w:w="2430" w:type="dxa"/>
             <w:tcBorders>
               <w:top w:val="single" w:sz="4" w:space="0" w:color="auto"/>
               <w:left w:val="single" w:sz="4" w:space="0" w:color="auto"/>
@@ -6912,11 +7303,14 @@
               <w:jc w:val="both"/>
               <w:cnfStyle w:val="000000000000" w:firstRow="0" w:lastRow="0" w:firstColumn="0" w:lastColumn="0" w:oddVBand="0" w:evenVBand="0" w:oddHBand="0" w:evenHBand="0" w:firstRowFirstColumn="0" w:firstRowLastColumn="0" w:lastRowFirstColumn="0" w:lastRowLastColumn="0"/>
             </w:pPr>
-          </w:p>
-        </w:tc>
-        <w:tc>
-          <w:tcPr>
-            <w:tcW w:w="1984" w:type="dxa"/>
+            <w:r>
+              <w:t>jeOnemocnenimVe</w:t>
+            </w:r>
+          </w:p>
+        </w:tc>
+        <w:tc>
+          <w:tcPr>
+            <w:tcW w:w="1290" w:type="dxa"/>
             <w:tcBorders>
               <w:left w:val="single" w:sz="4" w:space="0" w:color="auto"/>
               <w:right w:val="single" w:sz="4" w:space="0" w:color="auto"/>
@@ -6931,7 +7325,7 @@
         </w:tc>
         <w:tc>
           <w:tcPr>
-            <w:tcW w:w="1854" w:type="dxa"/>
+            <w:tcW w:w="2627" w:type="dxa"/>
             <w:tcBorders>
               <w:left w:val="single" w:sz="4" w:space="0" w:color="auto"/>
             </w:tcBorders>
@@ -6941,11 +7335,14 @@
               <w:jc w:val="both"/>
               <w:cnfStyle w:val="000000000000" w:firstRow="0" w:lastRow="0" w:firstColumn="0" w:lastColumn="0" w:oddVBand="0" w:evenVBand="0" w:oddHBand="0" w:evenHBand="0" w:firstRowFirstColumn="0" w:firstRowLastColumn="0" w:lastRowFirstColumn="0" w:lastRowLastColumn="0"/>
             </w:pPr>
-          </w:p>
-        </w:tc>
-        <w:tc>
-          <w:tcPr>
-            <w:tcW w:w="1843" w:type="dxa"/>
+            <w:r>
+              <w:t>maOnemocneni</w:t>
+            </w:r>
+          </w:p>
+        </w:tc>
+        <w:tc>
+          <w:tcPr>
+            <w:tcW w:w="2076" w:type="dxa"/>
             <w:tcBorders>
               <w:left w:val="single" w:sz="4" w:space="0" w:color="auto"/>
             </w:tcBorders>
@@ -6955,11 +7352,14 @@
               <w:jc w:val="both"/>
               <w:cnfStyle w:val="000000000000" w:firstRow="0" w:lastRow="0" w:firstColumn="0" w:lastColumn="0" w:oddVBand="0" w:evenVBand="0" w:oddHBand="0" w:evenHBand="0" w:firstRowFirstColumn="0" w:firstRowLastColumn="0" w:lastRowFirstColumn="0" w:lastRowLastColumn="0"/>
             </w:pPr>
-          </w:p>
-        </w:tc>
-        <w:tc>
-          <w:tcPr>
-            <w:tcW w:w="1831" w:type="dxa"/>
+            <w:r>
+              <w:t>Onemocneni</w:t>
+            </w:r>
+          </w:p>
+        </w:tc>
+        <w:tc>
+          <w:tcPr>
+            <w:tcW w:w="1701" w:type="dxa"/>
             <w:tcBorders>
               <w:left w:val="single" w:sz="4" w:space="0" w:color="auto"/>
             </w:tcBorders>
@@ -6969,6 +7369,9 @@
               <w:jc w:val="both"/>
               <w:cnfStyle w:val="000000000000" w:firstRow="0" w:lastRow="0" w:firstColumn="0" w:lastColumn="0" w:oddVBand="0" w:evenVBand="0" w:oddHBand="0" w:evenHBand="0" w:firstRowFirstColumn="0" w:firstRowLastColumn="0" w:lastRowFirstColumn="0" w:lastRowLastColumn="0"/>
             </w:pPr>
+            <w:r>
+              <w:t>Stat</w:t>
+            </w:r>
           </w:p>
         </w:tc>
       </w:tr>
@@ -6980,7 +7383,7 @@
         <w:tc>
           <w:tcPr>
             <w:cnfStyle w:val="001000000000" w:firstRow="0" w:lastRow="0" w:firstColumn="1" w:lastColumn="0" w:oddVBand="0" w:evenVBand="0" w:oddHBand="0" w:evenHBand="0" w:firstRowFirstColumn="0" w:firstRowLastColumn="0" w:lastRowFirstColumn="0" w:lastRowLastColumn="0"/>
-            <w:tcW w:w="774" w:type="dxa"/>
+            <w:tcW w:w="558" w:type="dxa"/>
             <w:tcBorders>
               <w:top w:val="single" w:sz="4" w:space="0" w:color="auto"/>
               <w:left w:val="single" w:sz="4" w:space="0" w:color="auto"/>
@@ -6999,7 +7402,7 @@
         </w:tc>
         <w:tc>
           <w:tcPr>
-            <w:tcW w:w="1973" w:type="dxa"/>
+            <w:tcW w:w="2430" w:type="dxa"/>
             <w:tcBorders>
               <w:top w:val="single" w:sz="4" w:space="0" w:color="auto"/>
               <w:left w:val="single" w:sz="4" w:space="0" w:color="auto"/>
@@ -7012,11 +7415,14 @@
               <w:jc w:val="both"/>
               <w:cnfStyle w:val="000000100000" w:firstRow="0" w:lastRow="0" w:firstColumn="0" w:lastColumn="0" w:oddVBand="0" w:evenVBand="0" w:oddHBand="1" w:evenHBand="0" w:firstRowFirstColumn="0" w:firstRowLastColumn="0" w:lastRowFirstColumn="0" w:lastRowLastColumn="0"/>
             </w:pPr>
-          </w:p>
-        </w:tc>
-        <w:tc>
-          <w:tcPr>
-            <w:tcW w:w="1984" w:type="dxa"/>
+            <w:r>
+              <w:t>jePrevenciPro</w:t>
+            </w:r>
+          </w:p>
+        </w:tc>
+        <w:tc>
+          <w:tcPr>
+            <w:tcW w:w="1290" w:type="dxa"/>
             <w:tcBorders>
               <w:left w:val="single" w:sz="4" w:space="0" w:color="auto"/>
               <w:right w:val="single" w:sz="4" w:space="0" w:color="auto"/>
@@ -7031,7 +7437,7 @@
         </w:tc>
         <w:tc>
           <w:tcPr>
-            <w:tcW w:w="1854" w:type="dxa"/>
+            <w:tcW w:w="2627" w:type="dxa"/>
             <w:tcBorders>
               <w:left w:val="single" w:sz="4" w:space="0" w:color="auto"/>
             </w:tcBorders>
@@ -7041,11 +7447,14 @@
               <w:jc w:val="both"/>
               <w:cnfStyle w:val="000000100000" w:firstRow="0" w:lastRow="0" w:firstColumn="0" w:lastColumn="0" w:oddVBand="0" w:evenVBand="0" w:oddHBand="1" w:evenHBand="0" w:firstRowFirstColumn="0" w:firstRowLastColumn="0" w:lastRowFirstColumn="0" w:lastRowLastColumn="0"/>
             </w:pPr>
-          </w:p>
-        </w:tc>
-        <w:tc>
-          <w:tcPr>
-            <w:tcW w:w="1843" w:type="dxa"/>
+            <w:r>
+              <w:t>maPrevenci</w:t>
+            </w:r>
+          </w:p>
+        </w:tc>
+        <w:tc>
+          <w:tcPr>
+            <w:tcW w:w="2076" w:type="dxa"/>
             <w:tcBorders>
               <w:left w:val="single" w:sz="4" w:space="0" w:color="auto"/>
             </w:tcBorders>
@@ -7055,11 +7464,14 @@
               <w:jc w:val="both"/>
               <w:cnfStyle w:val="000000100000" w:firstRow="0" w:lastRow="0" w:firstColumn="0" w:lastColumn="0" w:oddVBand="0" w:evenVBand="0" w:oddHBand="1" w:evenHBand="0" w:firstRowFirstColumn="0" w:firstRowLastColumn="0" w:lastRowFirstColumn="0" w:lastRowLastColumn="0"/>
             </w:pPr>
-          </w:p>
-        </w:tc>
-        <w:tc>
-          <w:tcPr>
-            <w:tcW w:w="1831" w:type="dxa"/>
+            <w:r>
+              <w:t>Prevence</w:t>
+            </w:r>
+          </w:p>
+        </w:tc>
+        <w:tc>
+          <w:tcPr>
+            <w:tcW w:w="1701" w:type="dxa"/>
             <w:tcBorders>
               <w:left w:val="single" w:sz="4" w:space="0" w:color="auto"/>
             </w:tcBorders>
@@ -7069,6 +7481,9 @@
               <w:jc w:val="both"/>
               <w:cnfStyle w:val="000000100000" w:firstRow="0" w:lastRow="0" w:firstColumn="0" w:lastColumn="0" w:oddVBand="0" w:evenVBand="0" w:oddHBand="1" w:evenHBand="0" w:firstRowFirstColumn="0" w:firstRowLastColumn="0" w:lastRowFirstColumn="0" w:lastRowLastColumn="0"/>
             </w:pPr>
+            <w:r>
+              <w:t>Onemocneni</w:t>
+            </w:r>
           </w:p>
         </w:tc>
       </w:tr>
@@ -7079,7 +7494,7 @@
         <w:tc>
           <w:tcPr>
             <w:cnfStyle w:val="001000000000" w:firstRow="0" w:lastRow="0" w:firstColumn="1" w:lastColumn="0" w:oddVBand="0" w:evenVBand="0" w:oddHBand="0" w:evenHBand="0" w:firstRowFirstColumn="0" w:firstRowLastColumn="0" w:lastRowFirstColumn="0" w:lastRowLastColumn="0"/>
-            <w:tcW w:w="774" w:type="dxa"/>
+            <w:tcW w:w="558" w:type="dxa"/>
             <w:tcBorders>
               <w:top w:val="single" w:sz="4" w:space="0" w:color="auto"/>
               <w:left w:val="single" w:sz="4" w:space="0" w:color="auto"/>
@@ -7098,7 +7513,7 @@
         </w:tc>
         <w:tc>
           <w:tcPr>
-            <w:tcW w:w="1973" w:type="dxa"/>
+            <w:tcW w:w="2430" w:type="dxa"/>
             <w:tcBorders>
               <w:top w:val="single" w:sz="4" w:space="0" w:color="auto"/>
               <w:left w:val="single" w:sz="4" w:space="0" w:color="auto"/>
@@ -7111,11 +7526,14 @@
               <w:jc w:val="both"/>
               <w:cnfStyle w:val="000000000000" w:firstRow="0" w:lastRow="0" w:firstColumn="0" w:lastColumn="0" w:oddVBand="0" w:evenVBand="0" w:oddHBand="0" w:evenHBand="0" w:firstRowFirstColumn="0" w:firstRowLastColumn="0" w:lastRowFirstColumn="0" w:lastRowLastColumn="0"/>
             </w:pPr>
-          </w:p>
-        </w:tc>
-        <w:tc>
-          <w:tcPr>
-            <w:tcW w:w="1984" w:type="dxa"/>
+            <w:r>
+              <w:t>jePriznakemPro</w:t>
+            </w:r>
+          </w:p>
+        </w:tc>
+        <w:tc>
+          <w:tcPr>
+            <w:tcW w:w="1290" w:type="dxa"/>
             <w:tcBorders>
               <w:left w:val="single" w:sz="4" w:space="0" w:color="auto"/>
               <w:right w:val="single" w:sz="4" w:space="0" w:color="auto"/>
@@ -7130,7 +7548,7 @@
         </w:tc>
         <w:tc>
           <w:tcPr>
-            <w:tcW w:w="1854" w:type="dxa"/>
+            <w:tcW w:w="2627" w:type="dxa"/>
             <w:tcBorders>
               <w:left w:val="single" w:sz="4" w:space="0" w:color="auto"/>
             </w:tcBorders>
@@ -7140,11 +7558,14 @@
               <w:jc w:val="both"/>
               <w:cnfStyle w:val="000000000000" w:firstRow="0" w:lastRow="0" w:firstColumn="0" w:lastColumn="0" w:oddVBand="0" w:evenVBand="0" w:oddHBand="0" w:evenHBand="0" w:firstRowFirstColumn="0" w:firstRowLastColumn="0" w:lastRowFirstColumn="0" w:lastRowLastColumn="0"/>
             </w:pPr>
-          </w:p>
-        </w:tc>
-        <w:tc>
-          <w:tcPr>
-            <w:tcW w:w="1843" w:type="dxa"/>
+            <w:r>
+              <w:t>maPriznak</w:t>
+            </w:r>
+          </w:p>
+        </w:tc>
+        <w:tc>
+          <w:tcPr>
+            <w:tcW w:w="2076" w:type="dxa"/>
             <w:tcBorders>
               <w:left w:val="single" w:sz="4" w:space="0" w:color="auto"/>
             </w:tcBorders>
@@ -7154,11 +7575,14 @@
               <w:jc w:val="both"/>
               <w:cnfStyle w:val="000000000000" w:firstRow="0" w:lastRow="0" w:firstColumn="0" w:lastColumn="0" w:oddVBand="0" w:evenVBand="0" w:oddHBand="0" w:evenHBand="0" w:firstRowFirstColumn="0" w:firstRowLastColumn="0" w:lastRowFirstColumn="0" w:lastRowLastColumn="0"/>
             </w:pPr>
-          </w:p>
-        </w:tc>
-        <w:tc>
-          <w:tcPr>
-            <w:tcW w:w="1831" w:type="dxa"/>
+            <w:r>
+              <w:t>PriznakNemoci</w:t>
+            </w:r>
+          </w:p>
+        </w:tc>
+        <w:tc>
+          <w:tcPr>
+            <w:tcW w:w="1701" w:type="dxa"/>
             <w:tcBorders>
               <w:left w:val="single" w:sz="4" w:space="0" w:color="auto"/>
             </w:tcBorders>
@@ -7168,6 +7592,9 @@
               <w:jc w:val="both"/>
               <w:cnfStyle w:val="000000000000" w:firstRow="0" w:lastRow="0" w:firstColumn="0" w:lastColumn="0" w:oddVBand="0" w:evenVBand="0" w:oddHBand="0" w:evenHBand="0" w:firstRowFirstColumn="0" w:firstRowLastColumn="0" w:lastRowFirstColumn="0" w:lastRowLastColumn="0"/>
             </w:pPr>
+            <w:r>
+              <w:t>Onemocneni</w:t>
+            </w:r>
           </w:p>
         </w:tc>
       </w:tr>
@@ -7179,7 +7606,7 @@
         <w:tc>
           <w:tcPr>
             <w:cnfStyle w:val="001000000000" w:firstRow="0" w:lastRow="0" w:firstColumn="1" w:lastColumn="0" w:oddVBand="0" w:evenVBand="0" w:oddHBand="0" w:evenHBand="0" w:firstRowFirstColumn="0" w:firstRowLastColumn="0" w:lastRowFirstColumn="0" w:lastRowLastColumn="0"/>
-            <w:tcW w:w="774" w:type="dxa"/>
+            <w:tcW w:w="558" w:type="dxa"/>
             <w:tcBorders>
               <w:top w:val="single" w:sz="4" w:space="0" w:color="auto"/>
               <w:left w:val="single" w:sz="4" w:space="0" w:color="auto"/>
@@ -7198,7 +7625,7 @@
         </w:tc>
         <w:tc>
           <w:tcPr>
-            <w:tcW w:w="1973" w:type="dxa"/>
+            <w:tcW w:w="2430" w:type="dxa"/>
             <w:tcBorders>
               <w:top w:val="single" w:sz="4" w:space="0" w:color="auto"/>
               <w:left w:val="single" w:sz="4" w:space="0" w:color="auto"/>
@@ -7211,11 +7638,17 @@
               <w:jc w:val="both"/>
               <w:cnfStyle w:val="000000100000" w:firstRow="0" w:lastRow="0" w:firstColumn="0" w:lastColumn="0" w:oddVBand="0" w:evenVBand="0" w:oddHBand="1" w:evenHBand="0" w:firstRowFirstColumn="0" w:firstRowLastColumn="0" w:lastRowFirstColumn="0" w:lastRowLastColumn="0"/>
             </w:pPr>
-          </w:p>
-        </w:tc>
-        <w:tc>
-          <w:tcPr>
-            <w:tcW w:w="1984" w:type="dxa"/>
+            <w:r>
+              <w:t>jeP</w:t>
+            </w:r>
+            <w:r>
+              <w:t>ovinneOckovaniPro</w:t>
+            </w:r>
+          </w:p>
+        </w:tc>
+        <w:tc>
+          <w:tcPr>
+            <w:tcW w:w="1290" w:type="dxa"/>
             <w:tcBorders>
               <w:left w:val="single" w:sz="4" w:space="0" w:color="auto"/>
               <w:right w:val="single" w:sz="4" w:space="0" w:color="auto"/>
@@ -7230,7 +7663,7 @@
         </w:tc>
         <w:tc>
           <w:tcPr>
-            <w:tcW w:w="1854" w:type="dxa"/>
+            <w:tcW w:w="2627" w:type="dxa"/>
             <w:tcBorders>
               <w:left w:val="single" w:sz="4" w:space="0" w:color="auto"/>
             </w:tcBorders>
@@ -7240,11 +7673,14 @@
               <w:jc w:val="both"/>
               <w:cnfStyle w:val="000000100000" w:firstRow="0" w:lastRow="0" w:firstColumn="0" w:lastColumn="0" w:oddVBand="0" w:evenVBand="0" w:oddHBand="1" w:evenHBand="0" w:firstRowFirstColumn="0" w:firstRowLastColumn="0" w:lastRowFirstColumn="0" w:lastRowLastColumn="0"/>
             </w:pPr>
-          </w:p>
-        </w:tc>
-        <w:tc>
-          <w:tcPr>
-            <w:tcW w:w="1843" w:type="dxa"/>
+            <w:r>
+              <w:t>maPovinneOckovani</w:t>
+            </w:r>
+          </w:p>
+        </w:tc>
+        <w:tc>
+          <w:tcPr>
+            <w:tcW w:w="2076" w:type="dxa"/>
             <w:tcBorders>
               <w:left w:val="single" w:sz="4" w:space="0" w:color="auto"/>
             </w:tcBorders>
@@ -7254,11 +7690,14 @@
               <w:jc w:val="both"/>
               <w:cnfStyle w:val="000000100000" w:firstRow="0" w:lastRow="0" w:firstColumn="0" w:lastColumn="0" w:oddVBand="0" w:evenVBand="0" w:oddHBand="1" w:evenHBand="0" w:firstRowFirstColumn="0" w:firstRowLastColumn="0" w:lastRowFirstColumn="0" w:lastRowLastColumn="0"/>
             </w:pPr>
-          </w:p>
-        </w:tc>
-        <w:tc>
-          <w:tcPr>
-            <w:tcW w:w="1831" w:type="dxa"/>
+            <w:r>
+              <w:t>Onemocneni</w:t>
+            </w:r>
+          </w:p>
+        </w:tc>
+        <w:tc>
+          <w:tcPr>
+            <w:tcW w:w="1701" w:type="dxa"/>
             <w:tcBorders>
               <w:left w:val="single" w:sz="4" w:space="0" w:color="auto"/>
             </w:tcBorders>
@@ -7268,6 +7707,9 @@
               <w:jc w:val="both"/>
               <w:cnfStyle w:val="000000100000" w:firstRow="0" w:lastRow="0" w:firstColumn="0" w:lastColumn="0" w:oddVBand="0" w:evenVBand="0" w:oddHBand="1" w:evenHBand="0" w:firstRowFirstColumn="0" w:firstRowLastColumn="0" w:lastRowFirstColumn="0" w:lastRowLastColumn="0"/>
             </w:pPr>
+            <w:r>
+              <w:t>Stat</w:t>
+            </w:r>
           </w:p>
         </w:tc>
       </w:tr>
@@ -7278,7 +7720,7 @@
         <w:tc>
           <w:tcPr>
             <w:cnfStyle w:val="001000000000" w:firstRow="0" w:lastRow="0" w:firstColumn="1" w:lastColumn="0" w:oddVBand="0" w:evenVBand="0" w:oddHBand="0" w:evenHBand="0" w:firstRowFirstColumn="0" w:firstRowLastColumn="0" w:lastRowFirstColumn="0" w:lastRowLastColumn="0"/>
-            <w:tcW w:w="774" w:type="dxa"/>
+            <w:tcW w:w="558" w:type="dxa"/>
             <w:tcBorders>
               <w:top w:val="single" w:sz="4" w:space="0" w:color="auto"/>
               <w:left w:val="single" w:sz="4" w:space="0" w:color="auto"/>
@@ -7297,7 +7739,7 @@
         </w:tc>
         <w:tc>
           <w:tcPr>
-            <w:tcW w:w="1973" w:type="dxa"/>
+            <w:tcW w:w="2430" w:type="dxa"/>
             <w:tcBorders>
               <w:top w:val="single" w:sz="4" w:space="0" w:color="auto"/>
               <w:left w:val="single" w:sz="4" w:space="0" w:color="auto"/>
@@ -7310,11 +7752,14 @@
               <w:jc w:val="both"/>
               <w:cnfStyle w:val="000000000000" w:firstRow="0" w:lastRow="0" w:firstColumn="0" w:lastColumn="0" w:oddVBand="0" w:evenVBand="0" w:oddHBand="0" w:evenHBand="0" w:firstRowFirstColumn="0" w:firstRowLastColumn="0" w:lastRowFirstColumn="0" w:lastRowLastColumn="0"/>
             </w:pPr>
-          </w:p>
-        </w:tc>
-        <w:tc>
-          <w:tcPr>
-            <w:tcW w:w="1984" w:type="dxa"/>
+            <w:r>
+              <w:t>jeSmrtnostiPriNeleceniPro</w:t>
+            </w:r>
+          </w:p>
+        </w:tc>
+        <w:tc>
+          <w:tcPr>
+            <w:tcW w:w="1290" w:type="dxa"/>
             <w:tcBorders>
               <w:left w:val="single" w:sz="4" w:space="0" w:color="auto"/>
               <w:right w:val="single" w:sz="4" w:space="0" w:color="auto"/>
@@ -7329,7 +7774,7 @@
         </w:tc>
         <w:tc>
           <w:tcPr>
-            <w:tcW w:w="1854" w:type="dxa"/>
+            <w:tcW w:w="2627" w:type="dxa"/>
             <w:tcBorders>
               <w:left w:val="single" w:sz="4" w:space="0" w:color="auto"/>
             </w:tcBorders>
@@ -7339,11 +7784,14 @@
               <w:jc w:val="both"/>
               <w:cnfStyle w:val="000000000000" w:firstRow="0" w:lastRow="0" w:firstColumn="0" w:lastColumn="0" w:oddVBand="0" w:evenVBand="0" w:oddHBand="0" w:evenHBand="0" w:firstRowFirstColumn="0" w:firstRowLastColumn="0" w:lastRowFirstColumn="0" w:lastRowLastColumn="0"/>
             </w:pPr>
-          </w:p>
-        </w:tc>
-        <w:tc>
-          <w:tcPr>
-            <w:tcW w:w="1843" w:type="dxa"/>
+            <w:r>
+              <w:t>maSmtrnostPriNeleceniPro</w:t>
+            </w:r>
+          </w:p>
+        </w:tc>
+        <w:tc>
+          <w:tcPr>
+            <w:tcW w:w="2076" w:type="dxa"/>
             <w:tcBorders>
               <w:left w:val="single" w:sz="4" w:space="0" w:color="auto"/>
             </w:tcBorders>
@@ -7353,11 +7801,14 @@
               <w:jc w:val="both"/>
               <w:cnfStyle w:val="000000000000" w:firstRow="0" w:lastRow="0" w:firstColumn="0" w:lastColumn="0" w:oddVBand="0" w:evenVBand="0" w:oddHBand="0" w:evenHBand="0" w:firstRowFirstColumn="0" w:firstRowLastColumn="0" w:lastRowFirstColumn="0" w:lastRowLastColumn="0"/>
             </w:pPr>
-          </w:p>
-        </w:tc>
-        <w:tc>
-          <w:tcPr>
-            <w:tcW w:w="1831" w:type="dxa"/>
+            <w:r>
+              <w:t>SmrtnostNemoci</w:t>
+            </w:r>
+          </w:p>
+        </w:tc>
+        <w:tc>
+          <w:tcPr>
+            <w:tcW w:w="1701" w:type="dxa"/>
             <w:tcBorders>
               <w:left w:val="single" w:sz="4" w:space="0" w:color="auto"/>
             </w:tcBorders>
@@ -7367,6 +7818,9 @@
               <w:jc w:val="both"/>
               <w:cnfStyle w:val="000000000000" w:firstRow="0" w:lastRow="0" w:firstColumn="0" w:lastColumn="0" w:oddVBand="0" w:evenVBand="0" w:oddHBand="0" w:evenHBand="0" w:firstRowFirstColumn="0" w:firstRowLastColumn="0" w:lastRowFirstColumn="0" w:lastRowLastColumn="0"/>
             </w:pPr>
+            <w:r>
+              <w:t>Onemocneni</w:t>
+            </w:r>
           </w:p>
         </w:tc>
       </w:tr>
@@ -7378,7 +7832,7 @@
         <w:tc>
           <w:tcPr>
             <w:cnfStyle w:val="001000000000" w:firstRow="0" w:lastRow="0" w:firstColumn="1" w:lastColumn="0" w:oddVBand="0" w:evenVBand="0" w:oddHBand="0" w:evenHBand="0" w:firstRowFirstColumn="0" w:firstRowLastColumn="0" w:lastRowFirstColumn="0" w:lastRowLastColumn="0"/>
-            <w:tcW w:w="774" w:type="dxa"/>
+            <w:tcW w:w="558" w:type="dxa"/>
             <w:tcBorders>
               <w:top w:val="single" w:sz="4" w:space="0" w:color="auto"/>
               <w:left w:val="single" w:sz="4" w:space="0" w:color="auto"/>
@@ -7397,7 +7851,7 @@
         </w:tc>
         <w:tc>
           <w:tcPr>
-            <w:tcW w:w="1973" w:type="dxa"/>
+            <w:tcW w:w="2430" w:type="dxa"/>
             <w:tcBorders>
               <w:top w:val="single" w:sz="4" w:space="0" w:color="auto"/>
               <w:left w:val="single" w:sz="4" w:space="0" w:color="auto"/>
@@ -7410,11 +7864,14 @@
               <w:jc w:val="both"/>
               <w:cnfStyle w:val="000000100000" w:firstRow="0" w:lastRow="0" w:firstColumn="0" w:lastColumn="0" w:oddVBand="0" w:evenVBand="0" w:oddHBand="1" w:evenHBand="0" w:firstRowFirstColumn="0" w:firstRowLastColumn="0" w:lastRowFirstColumn="0" w:lastRowLastColumn="0"/>
             </w:pPr>
-          </w:p>
-        </w:tc>
-        <w:tc>
-          <w:tcPr>
-            <w:tcW w:w="1984" w:type="dxa"/>
+            <w:r>
+              <w:t>jeSmrtnostiPro</w:t>
+            </w:r>
+          </w:p>
+        </w:tc>
+        <w:tc>
+          <w:tcPr>
+            <w:tcW w:w="1290" w:type="dxa"/>
             <w:tcBorders>
               <w:left w:val="single" w:sz="4" w:space="0" w:color="auto"/>
               <w:right w:val="single" w:sz="4" w:space="0" w:color="auto"/>
@@ -7429,7 +7886,7 @@
         </w:tc>
         <w:tc>
           <w:tcPr>
-            <w:tcW w:w="1854" w:type="dxa"/>
+            <w:tcW w:w="2627" w:type="dxa"/>
             <w:tcBorders>
               <w:left w:val="single" w:sz="4" w:space="0" w:color="auto"/>
             </w:tcBorders>
@@ -7439,11 +7896,14 @@
               <w:jc w:val="both"/>
               <w:cnfStyle w:val="000000100000" w:firstRow="0" w:lastRow="0" w:firstColumn="0" w:lastColumn="0" w:oddVBand="0" w:evenVBand="0" w:oddHBand="1" w:evenHBand="0" w:firstRowFirstColumn="0" w:firstRowLastColumn="0" w:lastRowFirstColumn="0" w:lastRowLastColumn="0"/>
             </w:pPr>
-          </w:p>
-        </w:tc>
-        <w:tc>
-          <w:tcPr>
-            <w:tcW w:w="1843" w:type="dxa"/>
+            <w:r>
+              <w:t>maSmrtnost</w:t>
+            </w:r>
+          </w:p>
+        </w:tc>
+        <w:tc>
+          <w:tcPr>
+            <w:tcW w:w="2076" w:type="dxa"/>
             <w:tcBorders>
               <w:left w:val="single" w:sz="4" w:space="0" w:color="auto"/>
             </w:tcBorders>
@@ -7453,11 +7913,14 @@
               <w:jc w:val="both"/>
               <w:cnfStyle w:val="000000100000" w:firstRow="0" w:lastRow="0" w:firstColumn="0" w:lastColumn="0" w:oddVBand="0" w:evenVBand="0" w:oddHBand="1" w:evenHBand="0" w:firstRowFirstColumn="0" w:firstRowLastColumn="0" w:lastRowFirstColumn="0" w:lastRowLastColumn="0"/>
             </w:pPr>
-          </w:p>
-        </w:tc>
-        <w:tc>
-          <w:tcPr>
-            <w:tcW w:w="1831" w:type="dxa"/>
+            <w:r>
+              <w:t>SmrtnostNemoci</w:t>
+            </w:r>
+          </w:p>
+        </w:tc>
+        <w:tc>
+          <w:tcPr>
+            <w:tcW w:w="1701" w:type="dxa"/>
             <w:tcBorders>
               <w:left w:val="single" w:sz="4" w:space="0" w:color="auto"/>
             </w:tcBorders>
@@ -7467,6 +7930,9 @@
               <w:jc w:val="both"/>
               <w:cnfStyle w:val="000000100000" w:firstRow="0" w:lastRow="0" w:firstColumn="0" w:lastColumn="0" w:oddVBand="0" w:evenVBand="0" w:oddHBand="1" w:evenHBand="0" w:firstRowFirstColumn="0" w:firstRowLastColumn="0" w:lastRowFirstColumn="0" w:lastRowLastColumn="0"/>
             </w:pPr>
+            <w:r>
+              <w:t>Onemocneni</w:t>
+            </w:r>
           </w:p>
         </w:tc>
       </w:tr>
@@ -7477,7 +7943,7 @@
         <w:tc>
           <w:tcPr>
             <w:cnfStyle w:val="001000000000" w:firstRow="0" w:lastRow="0" w:firstColumn="1" w:lastColumn="0" w:oddVBand="0" w:evenVBand="0" w:oddHBand="0" w:evenHBand="0" w:firstRowFirstColumn="0" w:firstRowLastColumn="0" w:lastRowFirstColumn="0" w:lastRowLastColumn="0"/>
-            <w:tcW w:w="774" w:type="dxa"/>
+            <w:tcW w:w="558" w:type="dxa"/>
             <w:tcBorders>
               <w:top w:val="single" w:sz="4" w:space="0" w:color="auto"/>
               <w:left w:val="single" w:sz="4" w:space="0" w:color="auto"/>
@@ -7496,7 +7962,7 @@
         </w:tc>
         <w:tc>
           <w:tcPr>
-            <w:tcW w:w="1973" w:type="dxa"/>
+            <w:tcW w:w="2430" w:type="dxa"/>
             <w:tcBorders>
               <w:top w:val="single" w:sz="4" w:space="0" w:color="auto"/>
               <w:left w:val="single" w:sz="4" w:space="0" w:color="auto"/>
@@ -7509,11 +7975,14 @@
               <w:jc w:val="both"/>
               <w:cnfStyle w:val="000000000000" w:firstRow="0" w:lastRow="0" w:firstColumn="0" w:lastColumn="0" w:oddVBand="0" w:evenVBand="0" w:oddHBand="0" w:evenHBand="0" w:firstRowFirstColumn="0" w:firstRowLastColumn="0" w:lastRowFirstColumn="0" w:lastRowLastColumn="0"/>
             </w:pPr>
-          </w:p>
-        </w:tc>
-        <w:tc>
-          <w:tcPr>
-            <w:tcW w:w="1984" w:type="dxa"/>
+            <w:r>
+              <w:t>jeZavaznostiPro</w:t>
+            </w:r>
+          </w:p>
+        </w:tc>
+        <w:tc>
+          <w:tcPr>
+            <w:tcW w:w="1290" w:type="dxa"/>
             <w:tcBorders>
               <w:left w:val="single" w:sz="4" w:space="0" w:color="auto"/>
               <w:right w:val="single" w:sz="4" w:space="0" w:color="auto"/>
@@ -7528,7 +7997,7 @@
         </w:tc>
         <w:tc>
           <w:tcPr>
-            <w:tcW w:w="1854" w:type="dxa"/>
+            <w:tcW w:w="2627" w:type="dxa"/>
             <w:tcBorders>
               <w:left w:val="single" w:sz="4" w:space="0" w:color="auto"/>
             </w:tcBorders>
@@ -7538,11 +8007,14 @@
               <w:jc w:val="both"/>
               <w:cnfStyle w:val="000000000000" w:firstRow="0" w:lastRow="0" w:firstColumn="0" w:lastColumn="0" w:oddVBand="0" w:evenVBand="0" w:oddHBand="0" w:evenHBand="0" w:firstRowFirstColumn="0" w:firstRowLastColumn="0" w:lastRowFirstColumn="0" w:lastRowLastColumn="0"/>
             </w:pPr>
-          </w:p>
-        </w:tc>
-        <w:tc>
-          <w:tcPr>
-            <w:tcW w:w="1843" w:type="dxa"/>
+            <w:r>
+              <w:t>maZavaznost</w:t>
+            </w:r>
+          </w:p>
+        </w:tc>
+        <w:tc>
+          <w:tcPr>
+            <w:tcW w:w="2076" w:type="dxa"/>
             <w:tcBorders>
               <w:left w:val="single" w:sz="4" w:space="0" w:color="auto"/>
             </w:tcBorders>
@@ -7552,11 +8024,14 @@
               <w:jc w:val="both"/>
               <w:cnfStyle w:val="000000000000" w:firstRow="0" w:lastRow="0" w:firstColumn="0" w:lastColumn="0" w:oddVBand="0" w:evenVBand="0" w:oddHBand="0" w:evenHBand="0" w:firstRowFirstColumn="0" w:firstRowLastColumn="0" w:lastRowFirstColumn="0" w:lastRowLastColumn="0"/>
             </w:pPr>
-          </w:p>
-        </w:tc>
-        <w:tc>
-          <w:tcPr>
-            <w:tcW w:w="1831" w:type="dxa"/>
+            <w:r>
+              <w:t>ZavazneOnemocneni</w:t>
+            </w:r>
+          </w:p>
+        </w:tc>
+        <w:tc>
+          <w:tcPr>
+            <w:tcW w:w="1701" w:type="dxa"/>
             <w:tcBorders>
               <w:left w:val="single" w:sz="4" w:space="0" w:color="auto"/>
             </w:tcBorders>
@@ -7566,6 +8041,121 @@
               <w:jc w:val="both"/>
               <w:cnfStyle w:val="000000000000" w:firstRow="0" w:lastRow="0" w:firstColumn="0" w:lastColumn="0" w:oddVBand="0" w:evenVBand="0" w:oddHBand="0" w:evenHBand="0" w:firstRowFirstColumn="0" w:firstRowLastColumn="0" w:lastRowFirstColumn="0" w:lastRowLastColumn="0"/>
             </w:pPr>
+            <w:r>
+              <w:t>Onemocneni</w:t>
+            </w:r>
+          </w:p>
+        </w:tc>
+      </w:tr>
+      <w:tr>
+        <w:trPr>
+          <w:cnfStyle w:val="000000100000" w:firstRow="0" w:lastRow="0" w:firstColumn="0" w:lastColumn="0" w:oddVBand="0" w:evenVBand="0" w:oddHBand="1" w:evenHBand="0" w:firstRowFirstColumn="0" w:firstRowLastColumn="0" w:lastRowFirstColumn="0" w:lastRowLastColumn="0"/>
+          <w:jc w:val="center"/>
+        </w:trPr>
+        <w:tc>
+          <w:tcPr>
+            <w:cnfStyle w:val="001000000000" w:firstRow="0" w:lastRow="0" w:firstColumn="1" w:lastColumn="0" w:oddVBand="0" w:evenVBand="0" w:oddHBand="0" w:evenHBand="0" w:firstRowFirstColumn="0" w:firstRowLastColumn="0" w:lastRowFirstColumn="0" w:lastRowLastColumn="0"/>
+            <w:tcW w:w="558" w:type="dxa"/>
+            <w:tcBorders>
+              <w:top w:val="single" w:sz="4" w:space="0" w:color="auto"/>
+              <w:left w:val="single" w:sz="4" w:space="0" w:color="auto"/>
+              <w:bottom w:val="single" w:sz="4" w:space="0" w:color="auto"/>
+              <w:right w:val="single" w:sz="4" w:space="0" w:color="auto"/>
+            </w:tcBorders>
+          </w:tcPr>
+          <w:p>
+            <w:pPr>
+              <w:jc w:val="center"/>
+            </w:pPr>
+            <w:r>
+              <w:t>11</w:t>
+            </w:r>
+          </w:p>
+        </w:tc>
+        <w:tc>
+          <w:tcPr>
+            <w:tcW w:w="2430" w:type="dxa"/>
+            <w:tcBorders>
+              <w:top w:val="single" w:sz="4" w:space="0" w:color="auto"/>
+              <w:left w:val="single" w:sz="4" w:space="0" w:color="auto"/>
+              <w:bottom w:val="single" w:sz="4" w:space="0" w:color="auto"/>
+              <w:right w:val="single" w:sz="4" w:space="0" w:color="auto"/>
+            </w:tcBorders>
+          </w:tcPr>
+          <w:p>
+            <w:pPr>
+              <w:jc w:val="both"/>
+              <w:cnfStyle w:val="000000100000" w:firstRow="0" w:lastRow="0" w:firstColumn="0" w:lastColumn="0" w:oddVBand="0" w:evenVBand="0" w:oddHBand="1" w:evenHBand="0" w:firstRowFirstColumn="0" w:firstRowLastColumn="0" w:lastRowFirstColumn="0" w:lastRowLastColumn="0"/>
+            </w:pPr>
+            <w:r>
+              <w:t>jeZdrojemNakazyPro</w:t>
+            </w:r>
+          </w:p>
+        </w:tc>
+        <w:tc>
+          <w:tcPr>
+            <w:tcW w:w="1290" w:type="dxa"/>
+            <w:tcBorders>
+              <w:left w:val="single" w:sz="4" w:space="0" w:color="auto"/>
+              <w:right w:val="single" w:sz="4" w:space="0" w:color="auto"/>
+            </w:tcBorders>
+          </w:tcPr>
+          <w:p>
+            <w:pPr>
+              <w:jc w:val="both"/>
+              <w:cnfStyle w:val="000000100000" w:firstRow="0" w:lastRow="0" w:firstColumn="0" w:lastColumn="0" w:oddVBand="0" w:evenVBand="0" w:oddHBand="1" w:evenHBand="0" w:firstRowFirstColumn="0" w:firstRowLastColumn="0" w:lastRowFirstColumn="0" w:lastRowLastColumn="0"/>
+            </w:pPr>
+          </w:p>
+        </w:tc>
+        <w:tc>
+          <w:tcPr>
+            <w:tcW w:w="2627" w:type="dxa"/>
+            <w:tcBorders>
+              <w:left w:val="single" w:sz="4" w:space="0" w:color="auto"/>
+            </w:tcBorders>
+          </w:tcPr>
+          <w:p>
+            <w:pPr>
+              <w:jc w:val="both"/>
+              <w:cnfStyle w:val="000000100000" w:firstRow="0" w:lastRow="0" w:firstColumn="0" w:lastColumn="0" w:oddVBand="0" w:evenVBand="0" w:oddHBand="1" w:evenHBand="0" w:firstRowFirstColumn="0" w:firstRowLastColumn="0" w:lastRowFirstColumn="0" w:lastRowLastColumn="0"/>
+            </w:pPr>
+            <w:r>
+              <w:t>maZdrojNakazy</w:t>
+            </w:r>
+          </w:p>
+        </w:tc>
+        <w:tc>
+          <w:tcPr>
+            <w:tcW w:w="2076" w:type="dxa"/>
+            <w:tcBorders>
+              <w:left w:val="single" w:sz="4" w:space="0" w:color="auto"/>
+            </w:tcBorders>
+          </w:tcPr>
+          <w:p>
+            <w:pPr>
+              <w:jc w:val="both"/>
+              <w:cnfStyle w:val="000000100000" w:firstRow="0" w:lastRow="0" w:firstColumn="0" w:lastColumn="0" w:oddVBand="0" w:evenVBand="0" w:oddHBand="1" w:evenHBand="0" w:firstRowFirstColumn="0" w:firstRowLastColumn="0" w:lastRowFirstColumn="0" w:lastRowLastColumn="0"/>
+            </w:pPr>
+            <w:r>
+              <w:t>ZdrojNakazy</w:t>
+            </w:r>
+          </w:p>
+        </w:tc>
+        <w:tc>
+          <w:tcPr>
+            <w:tcW w:w="1701" w:type="dxa"/>
+            <w:tcBorders>
+              <w:left w:val="single" w:sz="4" w:space="0" w:color="auto"/>
+            </w:tcBorders>
+          </w:tcPr>
+          <w:p>
+            <w:pPr>
+              <w:jc w:val="both"/>
+              <w:cnfStyle w:val="000000100000" w:firstRow="0" w:lastRow="0" w:firstColumn="0" w:lastColumn="0" w:oddVBand="0" w:evenVBand="0" w:oddHBand="1" w:evenHBand="0" w:firstRowFirstColumn="0" w:firstRowLastColumn="0" w:lastRowFirstColumn="0" w:lastRowLastColumn="0"/>
+            </w:pPr>
+            <w:r>
+              <w:t>Onemocneni</w:t>
+            </w:r>
           </w:p>
         </w:tc>
       </w:tr>
@@ -7596,7 +8186,6 @@
         <w:rPr>
           <w:color w:val="000000" w:themeColor="text1"/>
         </w:rPr>
-        <w:lastRenderedPageBreak/>
         <w:t xml:space="preserve">Vložená </w:t>
       </w:r>
       <w:r>
@@ -7692,7 +8281,6 @@
         <w:rPr>
           <w:color w:val="000000" w:themeColor="text1"/>
         </w:rPr>
-        <w:lastRenderedPageBreak/>
         <w:t>Odvozená</w:t>
       </w:r>
       <w:r>
@@ -7950,10 +8538,7 @@
         <w:footnoteRef/>
       </w:r>
       <w:r>
-        <w:t xml:space="preserve"> Testovací třída </w:t>
-      </w:r>
-      <w:r>
-        <w:t xml:space="preserve">ověřuje, zda klasifikátor Pellet správně vyhodnotil danou třídu jako konzistentní nebo nekonzistentní. Čili, </w:t>
+        <w:t xml:space="preserve"> Testovací třída ověřuje, zda klasifikátor Pellet správně vyhodnotil danou třídu jako konzistentní nebo nekonzistentní. Čili, </w:t>
       </w:r>
       <w:r>
         <w:t xml:space="preserve">můžete vytvořit testovací třídu, která bude </w:t>
@@ -10847,7 +11432,7 @@
 </file>
 
 <file path=customXml/itemProps1.xml><?xml version="1.0" encoding="utf-8"?>
-<ds:datastoreItem xmlns:ds="http://schemas.openxmlformats.org/officeDocument/2006/customXml" ds:itemID="{6F7FA4E8-F9AB-4E0B-99A6-84F85A782F5E}">
+<ds:datastoreItem xmlns:ds="http://schemas.openxmlformats.org/officeDocument/2006/customXml" ds:itemID="{7D6B681E-5629-482F-BBC1-B1F3C9B1735C}">
   <ds:schemaRefs>
     <ds:schemaRef ds:uri="http://schemas.openxmlformats.org/officeDocument/2006/bibliography"/>
   </ds:schemaRefs>

</xml_diff>